<commit_message>
This message is altered now
</commit_message>
<xml_diff>
--- a/learning_Docs/Interview.docx
+++ b/learning_Docs/Interview.docx
@@ -29,22 +29,54 @@
           <w:rFonts w:cstheme="minorHAnsi"/>
           <w:lang w:eastAsia="en-IN"/>
         </w:rPr>
-        <w:t>What is the difference between ArrayList and LinkedList classes in collection framework?</w:t>
-      </w:r>
-    </w:p>
-    <w:p>
-      <w:pPr>
-        <w:rPr>
-          <w:rFonts w:cstheme="minorHAnsi"/>
-          <w:lang w:eastAsia="en-IN"/>
-        </w:rPr>
-      </w:pPr>
-      <w:r>
-        <w:rPr>
-          <w:rFonts w:cstheme="minorHAnsi"/>
-          <w:lang w:eastAsia="en-IN"/>
-        </w:rPr>
-        <w:t>What is the difference between ArrayList and Vector classes in collection framework?</w:t>
+        <w:t xml:space="preserve">What is the difference between </w:t>
+      </w:r>
+      <w:proofErr w:type="spellStart"/>
+      <w:r>
+        <w:rPr>
+          <w:rFonts w:cstheme="minorHAnsi"/>
+          <w:lang w:eastAsia="en-IN"/>
+        </w:rPr>
+        <w:t>ArrayList</w:t>
+      </w:r>
+      <w:proofErr w:type="spellEnd"/>
+      <w:r>
+        <w:rPr>
+          <w:rFonts w:cstheme="minorHAnsi"/>
+          <w:lang w:eastAsia="en-IN"/>
+        </w:rPr>
+        <w:t xml:space="preserve"> and LinkedList classes in collection framework?</w:t>
+      </w:r>
+    </w:p>
+    <w:p>
+      <w:pPr>
+        <w:rPr>
+          <w:rFonts w:cstheme="minorHAnsi"/>
+          <w:lang w:eastAsia="en-IN"/>
+        </w:rPr>
+      </w:pPr>
+      <w:r>
+        <w:rPr>
+          <w:rFonts w:cstheme="minorHAnsi"/>
+          <w:lang w:eastAsia="en-IN"/>
+        </w:rPr>
+        <w:t xml:space="preserve">What is the difference between </w:t>
+      </w:r>
+      <w:proofErr w:type="spellStart"/>
+      <w:r>
+        <w:rPr>
+          <w:rFonts w:cstheme="minorHAnsi"/>
+          <w:lang w:eastAsia="en-IN"/>
+        </w:rPr>
+        <w:t>ArrayList</w:t>
+      </w:r>
+      <w:proofErr w:type="spellEnd"/>
+      <w:r>
+        <w:rPr>
+          <w:rFonts w:cstheme="minorHAnsi"/>
+          <w:lang w:eastAsia="en-IN"/>
+        </w:rPr>
+        <w:t xml:space="preserve"> and Vector classes in collection framework?</w:t>
       </w:r>
     </w:p>
     <w:p>
@@ -74,7 +106,23 @@
           <w:rFonts w:cstheme="minorHAnsi"/>
           <w:lang w:eastAsia="en-IN"/>
         </w:rPr>
-        <w:t>What is the difference between HashMap and Hashtable class?</w:t>
+        <w:t xml:space="preserve">What is the difference between HashMap and </w:t>
+      </w:r>
+      <w:proofErr w:type="spellStart"/>
+      <w:r>
+        <w:rPr>
+          <w:rFonts w:cstheme="minorHAnsi"/>
+          <w:lang w:eastAsia="en-IN"/>
+        </w:rPr>
+        <w:t>Hashtable</w:t>
+      </w:r>
+      <w:proofErr w:type="spellEnd"/>
+      <w:r>
+        <w:rPr>
+          <w:rFonts w:cstheme="minorHAnsi"/>
+          <w:lang w:eastAsia="en-IN"/>
+        </w:rPr>
+        <w:t xml:space="preserve"> class?</w:t>
       </w:r>
     </w:p>
     <w:p>
@@ -119,7 +167,32 @@
           <w:rFonts w:cstheme="minorHAnsi"/>
           <w:lang w:eastAsia="en-IN"/>
         </w:rPr>
-        <w:t>What does the hashcode() method?</w:t>
+        <w:t xml:space="preserve">What does the </w:t>
+      </w:r>
+      <w:proofErr w:type="spellStart"/>
+      <w:proofErr w:type="gramStart"/>
+      <w:r>
+        <w:rPr>
+          <w:rFonts w:cstheme="minorHAnsi"/>
+          <w:lang w:eastAsia="en-IN"/>
+        </w:rPr>
+        <w:t>hashcode</w:t>
+      </w:r>
+      <w:proofErr w:type="spellEnd"/>
+      <w:r>
+        <w:rPr>
+          <w:rFonts w:cstheme="minorHAnsi"/>
+          <w:lang w:eastAsia="en-IN"/>
+        </w:rPr>
+        <w:t>(</w:t>
+      </w:r>
+      <w:proofErr w:type="gramEnd"/>
+      <w:r>
+        <w:rPr>
+          <w:rFonts w:cstheme="minorHAnsi"/>
+          <w:lang w:eastAsia="en-IN"/>
+        </w:rPr>
+        <w:t>) method?</w:t>
       </w:r>
     </w:p>
     <w:p>
@@ -151,7 +224,27 @@
             <w:color w:val="FF0000"/>
             <w:u w:val="none"/>
           </w:rPr>
-          <w:t>How to Sort ArrayList in Java</w:t>
+          <w:t xml:space="preserve">How to Sort </w:t>
+        </w:r>
+        <w:proofErr w:type="spellStart"/>
+        <w:r>
+          <w:rPr>
+            <w:rStyle w:val="Hyperlink"/>
+            <w:rFonts w:cstheme="minorHAnsi"/>
+            <w:color w:val="FF0000"/>
+            <w:u w:val="none"/>
+          </w:rPr>
+          <w:t>ArrayList</w:t>
+        </w:r>
+        <w:proofErr w:type="spellEnd"/>
+        <w:r>
+          <w:rPr>
+            <w:rStyle w:val="Hyperlink"/>
+            <w:rFonts w:cstheme="minorHAnsi"/>
+            <w:color w:val="FF0000"/>
+            <w:u w:val="none"/>
+          </w:rPr>
+          <w:t xml:space="preserve"> in Java</w:t>
         </w:r>
       </w:hyperlink>
     </w:p>
@@ -166,14 +259,74 @@
           <w:rFonts w:cstheme="minorHAnsi"/>
         </w:rPr>
         <w:tab/>
-        <w:t>Collections.sort(list); Collections.sort(list, Collections.</w:t>
-      </w:r>
-      <w:r>
-        <w:rPr>
-          <w:rFonts w:cstheme="minorHAnsi"/>
-          <w:color w:val="000000"/>
-        </w:rPr>
-        <w:t xml:space="preserve"> reverseOrder()</w:t>
+      </w:r>
+      <w:proofErr w:type="spellStart"/>
+      <w:r>
+        <w:rPr>
+          <w:rFonts w:cstheme="minorHAnsi"/>
+        </w:rPr>
+        <w:t>Collections.sort</w:t>
+      </w:r>
+      <w:proofErr w:type="spellEnd"/>
+      <w:r>
+        <w:rPr>
+          <w:rFonts w:cstheme="minorHAnsi"/>
+        </w:rPr>
+        <w:t xml:space="preserve">(list); </w:t>
+      </w:r>
+    </w:p>
+    <w:p>
+      <w:pPr>
+        <w:ind w:firstLine="720"/>
+        <w:rPr>
+          <w:rFonts w:cstheme="minorHAnsi"/>
+        </w:rPr>
+      </w:pPr>
+      <w:proofErr w:type="spellStart"/>
+      <w:r>
+        <w:rPr>
+          <w:rFonts w:cstheme="minorHAnsi"/>
+        </w:rPr>
+        <w:t>Collections.sort</w:t>
+      </w:r>
+      <w:proofErr w:type="spellEnd"/>
+      <w:r>
+        <w:rPr>
+          <w:rFonts w:cstheme="minorHAnsi"/>
+        </w:rPr>
+        <w:t>(list, Collections.</w:t>
+      </w:r>
+      <w:r>
+        <w:rPr>
+          <w:rFonts w:cstheme="minorHAnsi"/>
+          <w:color w:val="000000"/>
+        </w:rPr>
+        <w:t xml:space="preserve"> </w:t>
+      </w:r>
+      <w:proofErr w:type="spellStart"/>
+      <w:proofErr w:type="gramStart"/>
+      <w:r>
+        <w:rPr>
+          <w:rFonts w:cstheme="minorHAnsi"/>
+          <w:color w:val="000000"/>
+        </w:rPr>
+        <w:t>reverseOrder</w:t>
+      </w:r>
+      <w:proofErr w:type="spellEnd"/>
+      <w:r>
+        <w:rPr>
+          <w:rFonts w:cstheme="minorHAnsi"/>
+          <w:color w:val="000000"/>
+        </w:rPr>
+        <w:t>(</w:t>
+      </w:r>
+      <w:proofErr w:type="gramEnd"/>
+      <w:r>
+        <w:rPr>
+          <w:rFonts w:cstheme="minorHAnsi"/>
+          <w:color w:val="000000"/>
+        </w:rPr>
+        <w:t>)</w:t>
       </w:r>
       <w:r>
         <w:rPr>
@@ -196,8 +349,19 @@
             <w:color w:val="FF0000"/>
             <w:u w:val="none"/>
           </w:rPr>
-          <w:t>Difference between Array and ArrayList</w:t>
+          <w:t xml:space="preserve">Difference between Array and </w:t>
         </w:r>
+        <w:proofErr w:type="spellStart"/>
+        <w:r>
+          <w:rPr>
+            <w:rStyle w:val="Hyperlink"/>
+            <w:rFonts w:cstheme="minorHAnsi"/>
+            <w:color w:val="FF0000"/>
+            <w:u w:val="none"/>
+          </w:rPr>
+          <w:t>ArrayList</w:t>
+        </w:r>
+        <w:proofErr w:type="spellEnd"/>
       </w:hyperlink>
     </w:p>
     <w:p>
@@ -211,7 +375,21 @@
           <w:rFonts w:cstheme="minorHAnsi"/>
         </w:rPr>
         <w:tab/>
-        <w:t>Array is static in size. ArrayList dynamic in size.</w:t>
+        <w:t xml:space="preserve">Array is static in size. </w:t>
+      </w:r>
+      <w:proofErr w:type="spellStart"/>
+      <w:r>
+        <w:rPr>
+          <w:rFonts w:cstheme="minorHAnsi"/>
+        </w:rPr>
+        <w:t>ArrayList</w:t>
+      </w:r>
+      <w:proofErr w:type="spellEnd"/>
+      <w:r>
+        <w:rPr>
+          <w:rFonts w:cstheme="minorHAnsi"/>
+        </w:rPr>
+        <w:t xml:space="preserve"> dynamic in size.</w:t>
       </w:r>
     </w:p>
     <w:p>
@@ -237,7 +415,21 @@
         <w:rPr>
           <w:rFonts w:cstheme="minorHAnsi"/>
         </w:rPr>
-        <w:t>. ArrayList is always single dimensional.</w:t>
+        <w:t xml:space="preserve">. </w:t>
+      </w:r>
+      <w:proofErr w:type="spellStart"/>
+      <w:r>
+        <w:rPr>
+          <w:rFonts w:cstheme="minorHAnsi"/>
+        </w:rPr>
+        <w:t>ArrayList</w:t>
+      </w:r>
+      <w:proofErr w:type="spellEnd"/>
+      <w:r>
+        <w:rPr>
+          <w:rFonts w:cstheme="minorHAnsi"/>
+        </w:rPr>
+        <w:t xml:space="preserve"> is always single dimensional.</w:t>
       </w:r>
     </w:p>
     <w:p>
@@ -296,7 +488,25 @@
           <w:color w:val="333333"/>
           <w:lang w:eastAsia="en-IN"/>
         </w:rPr>
-        <w:t> type.  ArrayList cannot store primitive type. It automatically converts primitive type to object.</w:t>
+        <w:t xml:space="preserve"> type.  </w:t>
+      </w:r>
+      <w:proofErr w:type="spellStart"/>
+      <w:r>
+        <w:rPr>
+          <w:rFonts w:cstheme="minorHAnsi"/>
+          <w:color w:val="333333"/>
+          <w:lang w:eastAsia="en-IN"/>
+        </w:rPr>
+        <w:t>ArrayList</w:t>
+      </w:r>
+      <w:proofErr w:type="spellEnd"/>
+      <w:r>
+        <w:rPr>
+          <w:rFonts w:cstheme="minorHAnsi"/>
+          <w:color w:val="333333"/>
+          <w:lang w:eastAsia="en-IN"/>
+        </w:rPr>
+        <w:t xml:space="preserve"> cannot store primitive type. It automatically converts primitive type to object.</w:t>
       </w:r>
     </w:p>
     <w:p>
@@ -313,7 +523,27 @@
             <w:color w:val="FF0000"/>
             <w:u w:val="none"/>
           </w:rPr>
-          <w:t>When to use ArrayList and LinkedList in Java</w:t>
+          <w:t xml:space="preserve">When to use </w:t>
+        </w:r>
+        <w:proofErr w:type="spellStart"/>
+        <w:r>
+          <w:rPr>
+            <w:rStyle w:val="Hyperlink"/>
+            <w:rFonts w:cstheme="minorHAnsi"/>
+            <w:color w:val="FF0000"/>
+            <w:u w:val="none"/>
+          </w:rPr>
+          <w:t>ArrayList</w:t>
+        </w:r>
+        <w:proofErr w:type="spellEnd"/>
+        <w:r>
+          <w:rPr>
+            <w:rStyle w:val="Hyperlink"/>
+            <w:rFonts w:cstheme="minorHAnsi"/>
+            <w:color w:val="FF0000"/>
+            <w:u w:val="none"/>
+          </w:rPr>
+          <w:t xml:space="preserve"> and LinkedList in Java</w:t>
         </w:r>
       </w:hyperlink>
     </w:p>
@@ -329,13 +559,41 @@
         </w:rPr>
         <w:tab/>
       </w:r>
-      <w:r>
-        <w:rPr>
-          <w:rFonts w:cstheme="minorHAnsi"/>
-          <w:color w:val="333333"/>
-          <w:shd w:val="clear" w:color="auto" w:fill="FFFFFF"/>
-        </w:rPr>
-        <w:t>ArrayList is better to access data whereas LinkedList is better to manipulate data. Both classes implements List interface.</w:t>
+      <w:proofErr w:type="spellStart"/>
+      <w:r>
+        <w:rPr>
+          <w:rFonts w:cstheme="minorHAnsi"/>
+          <w:color w:val="333333"/>
+          <w:shd w:val="clear" w:color="auto" w:fill="FFFFFF"/>
+        </w:rPr>
+        <w:t>ArrayList</w:t>
+      </w:r>
+      <w:proofErr w:type="spellEnd"/>
+      <w:r>
+        <w:rPr>
+          <w:rFonts w:cstheme="minorHAnsi"/>
+          <w:color w:val="333333"/>
+          <w:shd w:val="clear" w:color="auto" w:fill="FFFFFF"/>
+        </w:rPr>
+        <w:t xml:space="preserve"> is better to access data whereas LinkedList is better to manipulate data. Both classes </w:t>
+      </w:r>
+      <w:proofErr w:type="gramStart"/>
+      <w:r>
+        <w:rPr>
+          <w:rFonts w:cstheme="minorHAnsi"/>
+          <w:color w:val="333333"/>
+          <w:shd w:val="clear" w:color="auto" w:fill="FFFFFF"/>
+        </w:rPr>
+        <w:t>implements</w:t>
+      </w:r>
+      <w:proofErr w:type="gramEnd"/>
+      <w:r>
+        <w:rPr>
+          <w:rFonts w:cstheme="minorHAnsi"/>
+          <w:color w:val="333333"/>
+          <w:shd w:val="clear" w:color="auto" w:fill="FFFFFF"/>
+        </w:rPr>
+        <w:t xml:space="preserve"> List interface.</w:t>
       </w:r>
     </w:p>
     <w:p>
@@ -352,7 +610,27 @@
             <w:color w:val="FF0000"/>
             <w:u w:val="none"/>
           </w:rPr>
-          <w:t>Difference between ArrayList and LinkedList</w:t>
+          <w:t xml:space="preserve">Difference between </w:t>
+        </w:r>
+        <w:proofErr w:type="spellStart"/>
+        <w:r>
+          <w:rPr>
+            <w:rStyle w:val="Hyperlink"/>
+            <w:rFonts w:cstheme="minorHAnsi"/>
+            <w:color w:val="FF0000"/>
+            <w:u w:val="none"/>
+          </w:rPr>
+          <w:t>ArrayList</w:t>
+        </w:r>
+        <w:proofErr w:type="spellEnd"/>
+        <w:r>
+          <w:rPr>
+            <w:rStyle w:val="Hyperlink"/>
+            <w:rFonts w:cstheme="minorHAnsi"/>
+            <w:color w:val="FF0000"/>
+            <w:u w:val="none"/>
+          </w:rPr>
+          <w:t xml:space="preserve"> and LinkedList</w:t>
         </w:r>
       </w:hyperlink>
     </w:p>
@@ -370,13 +648,23 @@
         </w:rPr>
         <w:tab/>
       </w:r>
-      <w:r>
-        <w:rPr>
-          <w:rFonts w:cstheme="minorHAnsi"/>
-          <w:color w:val="333333"/>
-          <w:shd w:val="clear" w:color="auto" w:fill="FFFFFF"/>
-        </w:rPr>
-        <w:t>ArrayList internally uses a </w:t>
+      <w:proofErr w:type="spellStart"/>
+      <w:r>
+        <w:rPr>
+          <w:rFonts w:cstheme="minorHAnsi"/>
+          <w:color w:val="333333"/>
+          <w:shd w:val="clear" w:color="auto" w:fill="FFFFFF"/>
+        </w:rPr>
+        <w:t>ArrayList</w:t>
+      </w:r>
+      <w:proofErr w:type="spellEnd"/>
+      <w:r>
+        <w:rPr>
+          <w:rFonts w:cstheme="minorHAnsi"/>
+          <w:color w:val="333333"/>
+          <w:shd w:val="clear" w:color="auto" w:fill="FFFFFF"/>
+        </w:rPr>
+        <w:t xml:space="preserve"> internally uses a </w:t>
       </w:r>
       <w:r>
         <w:rPr>
@@ -427,13 +715,23 @@
         </w:rPr>
         <w:tab/>
       </w:r>
+      <w:proofErr w:type="spellStart"/>
       <w:r>
         <w:rPr>
           <w:rFonts w:cstheme="minorHAnsi"/>
           <w:color w:val="333333"/>
           <w:shd w:val="clear" w:color="auto" w:fill="EFF1EB"/>
         </w:rPr>
-        <w:t>ArrayList is </w:t>
+        <w:t>ArrayList</w:t>
+      </w:r>
+      <w:proofErr w:type="spellEnd"/>
+      <w:r>
+        <w:rPr>
+          <w:rFonts w:cstheme="minorHAnsi"/>
+          <w:color w:val="333333"/>
+          <w:shd w:val="clear" w:color="auto" w:fill="EFF1EB"/>
+        </w:rPr>
+        <w:t xml:space="preserve"> is </w:t>
       </w:r>
       <w:r>
         <w:rPr>
@@ -484,7 +782,27 @@
             <w:color w:val="FF0000"/>
             <w:u w:val="none"/>
           </w:rPr>
-          <w:t>Difference between ArrayList and Vector</w:t>
+          <w:t xml:space="preserve">Difference between </w:t>
+        </w:r>
+        <w:proofErr w:type="spellStart"/>
+        <w:r>
+          <w:rPr>
+            <w:rStyle w:val="Hyperlink"/>
+            <w:rFonts w:cstheme="minorHAnsi"/>
+            <w:color w:val="FF0000"/>
+            <w:u w:val="none"/>
+          </w:rPr>
+          <w:t>ArrayList</w:t>
+        </w:r>
+        <w:proofErr w:type="spellEnd"/>
+        <w:r>
+          <w:rPr>
+            <w:rStyle w:val="Hyperlink"/>
+            <w:rFonts w:cstheme="minorHAnsi"/>
+            <w:color w:val="FF0000"/>
+            <w:u w:val="none"/>
+          </w:rPr>
+          <w:t xml:space="preserve"> and Vector</w:t>
         </w:r>
       </w:hyperlink>
     </w:p>
@@ -502,13 +820,23 @@
         </w:rPr>
         <w:tab/>
       </w:r>
-      <w:r>
-        <w:rPr>
-          <w:rFonts w:cstheme="minorHAnsi"/>
-          <w:color w:val="333333"/>
-          <w:shd w:val="clear" w:color="auto" w:fill="FFFFFF"/>
-        </w:rPr>
-        <w:t>ArrayList is </w:t>
+      <w:proofErr w:type="spellStart"/>
+      <w:r>
+        <w:rPr>
+          <w:rFonts w:cstheme="minorHAnsi"/>
+          <w:color w:val="333333"/>
+          <w:shd w:val="clear" w:color="auto" w:fill="FFFFFF"/>
+        </w:rPr>
+        <w:t>ArrayList</w:t>
+      </w:r>
+      <w:proofErr w:type="spellEnd"/>
+      <w:r>
+        <w:rPr>
+          <w:rFonts w:cstheme="minorHAnsi"/>
+          <w:color w:val="333333"/>
+          <w:shd w:val="clear" w:color="auto" w:fill="FFFFFF"/>
+        </w:rPr>
+        <w:t xml:space="preserve"> is </w:t>
       </w:r>
       <w:r>
         <w:rPr>
@@ -560,7 +888,27 @@
             <w:color w:val="FF0000"/>
             <w:u w:val="none"/>
           </w:rPr>
-          <w:t>How to Compare Two ArrayList in Java</w:t>
+          <w:t xml:space="preserve">How to Compare Two </w:t>
+        </w:r>
+        <w:proofErr w:type="spellStart"/>
+        <w:r>
+          <w:rPr>
+            <w:rStyle w:val="Hyperlink"/>
+            <w:rFonts w:cstheme="minorHAnsi"/>
+            <w:color w:val="FF0000"/>
+            <w:u w:val="none"/>
+          </w:rPr>
+          <w:t>ArrayList</w:t>
+        </w:r>
+        <w:proofErr w:type="spellEnd"/>
+        <w:r>
+          <w:rPr>
+            <w:rStyle w:val="Hyperlink"/>
+            <w:rFonts w:cstheme="minorHAnsi"/>
+            <w:color w:val="FF0000"/>
+            <w:u w:val="none"/>
+          </w:rPr>
+          <w:t xml:space="preserve"> in Java</w:t>
         </w:r>
       </w:hyperlink>
     </w:p>
@@ -581,7 +929,21 @@
         <w:rPr>
           <w:rFonts w:cstheme="minorHAnsi"/>
         </w:rPr>
-        <w:t>There are following ways to compare two ArrayList in Java:</w:t>
+        <w:t xml:space="preserve">There are following ways to compare two </w:t>
+      </w:r>
+      <w:proofErr w:type="spellStart"/>
+      <w:r>
+        <w:rPr>
+          <w:rFonts w:cstheme="minorHAnsi"/>
+        </w:rPr>
+        <w:t>ArrayList</w:t>
+      </w:r>
+      <w:proofErr w:type="spellEnd"/>
+      <w:r>
+        <w:rPr>
+          <w:rFonts w:cstheme="minorHAnsi"/>
+        </w:rPr>
+        <w:t xml:space="preserve"> in Java:</w:t>
       </w:r>
     </w:p>
     <w:p>
@@ -599,6 +961,7 @@
         </w:rPr>
         <w:t>Java </w:t>
       </w:r>
+      <w:proofErr w:type="gramStart"/>
       <w:r>
         <w:rPr>
           <w:rFonts w:eastAsia="Times New Roman" w:cstheme="minorHAnsi"/>
@@ -606,7 +969,17 @@
           <w:bCs/>
           <w:lang w:eastAsia="en-IN"/>
         </w:rPr>
-        <w:t>equals()</w:t>
+        <w:t>equals(</w:t>
+      </w:r>
+      <w:proofErr w:type="gramEnd"/>
+      <w:r>
+        <w:rPr>
+          <w:rFonts w:eastAsia="Times New Roman" w:cstheme="minorHAnsi"/>
+          <w:b/>
+          <w:bCs/>
+          <w:lang w:eastAsia="en-IN"/>
+        </w:rPr>
+        <w:t>)</w:t>
       </w:r>
       <w:r>
         <w:rPr>
@@ -630,6 +1003,7 @@
           <w:rFonts w:cstheme="minorHAnsi"/>
         </w:rPr>
       </w:pPr>
+      <w:proofErr w:type="spellStart"/>
       <w:r>
         <w:rPr>
           <w:rStyle w:val="keyword"/>
@@ -641,12 +1015,62 @@
         </w:rPr>
         <w:t>boolean</w:t>
       </w:r>
+      <w:proofErr w:type="spellEnd"/>
       <w:r>
         <w:rPr>
           <w:rFonts w:cstheme="minorHAnsi"/>
           <w:bdr w:val="none" w:sz="0" w:space="0" w:color="auto" w:frame="1"/>
         </w:rPr>
-        <w:t> boolval = firstList.equals(secondList);  </w:t>
+        <w:t> </w:t>
+      </w:r>
+      <w:proofErr w:type="spellStart"/>
+      <w:r>
+        <w:rPr>
+          <w:rFonts w:cstheme="minorHAnsi"/>
+          <w:bdr w:val="none" w:sz="0" w:space="0" w:color="auto" w:frame="1"/>
+        </w:rPr>
+        <w:t>boolval</w:t>
+      </w:r>
+      <w:proofErr w:type="spellEnd"/>
+      <w:r>
+        <w:rPr>
+          <w:rFonts w:cstheme="minorHAnsi"/>
+          <w:bdr w:val="none" w:sz="0" w:space="0" w:color="auto" w:frame="1"/>
+        </w:rPr>
+        <w:t> = </w:t>
+      </w:r>
+      <w:proofErr w:type="spellStart"/>
+      <w:r>
+        <w:rPr>
+          <w:rFonts w:cstheme="minorHAnsi"/>
+          <w:bdr w:val="none" w:sz="0" w:space="0" w:color="auto" w:frame="1"/>
+        </w:rPr>
+        <w:t>firstList.equals</w:t>
+      </w:r>
+      <w:proofErr w:type="spellEnd"/>
+      <w:r>
+        <w:rPr>
+          <w:rFonts w:cstheme="minorHAnsi"/>
+          <w:bdr w:val="none" w:sz="0" w:space="0" w:color="auto" w:frame="1"/>
+        </w:rPr>
+        <w:t>(</w:t>
+      </w:r>
+      <w:proofErr w:type="spellStart"/>
+      <w:r>
+        <w:rPr>
+          <w:rFonts w:cstheme="minorHAnsi"/>
+          <w:bdr w:val="none" w:sz="0" w:space="0" w:color="auto" w:frame="1"/>
+        </w:rPr>
+        <w:t>secondList</w:t>
+      </w:r>
+      <w:proofErr w:type="spellEnd"/>
+      <w:proofErr w:type="gramStart"/>
+      <w:r>
+        <w:rPr>
+          <w:rFonts w:cstheme="minorHAnsi"/>
+          <w:bdr w:val="none" w:sz="0" w:space="0" w:color="auto" w:frame="1"/>
+        </w:rPr>
+        <w:t>);  </w:t>
       </w:r>
       <w:r>
         <w:rPr>
@@ -655,13 +1079,23 @@
           <w:color w:val="008200"/>
           <w:bdr w:val="none" w:sz="0" w:space="0" w:color="auto" w:frame="1"/>
         </w:rPr>
-        <w:t>//returns true because lists are equal</w:t>
-      </w:r>
-      <w:r>
-        <w:rPr>
-          <w:rFonts w:cstheme="minorHAnsi"/>
+        <w:t>/</w:t>
+      </w:r>
+      <w:proofErr w:type="gramEnd"/>
+      <w:r>
+        <w:rPr>
+          <w:rStyle w:val="comment"/>
+          <w:rFonts w:cstheme="minorHAnsi"/>
+          <w:color w:val="008200"/>
           <w:bdr w:val="none" w:sz="0" w:space="0" w:color="auto" w:frame="1"/>
         </w:rPr>
+        <w:t>/returns true because lists are equal</w:t>
+      </w:r>
+      <w:r>
+        <w:rPr>
+          <w:rFonts w:cstheme="minorHAnsi"/>
+          <w:bdr w:val="none" w:sz="0" w:space="0" w:color="auto" w:frame="1"/>
+        </w:rPr>
         <w:t>  </w:t>
       </w:r>
     </w:p>
@@ -682,6 +1116,8 @@
         </w:rPr>
         <w:t>Java </w:t>
       </w:r>
+      <w:proofErr w:type="spellStart"/>
+      <w:proofErr w:type="gramStart"/>
       <w:r>
         <w:rPr>
           <w:rFonts w:eastAsia="Times New Roman" w:cstheme="minorHAnsi"/>
@@ -690,53 +1126,9 @@
           <w:color w:val="000000"/>
           <w:lang w:eastAsia="en-IN"/>
         </w:rPr>
-        <w:t>removeAll()</w:t>
-      </w:r>
-      <w:r>
-        <w:rPr>
-          <w:rFonts w:eastAsia="Times New Roman" w:cstheme="minorHAnsi"/>
-          <w:color w:val="000000"/>
-          <w:lang w:eastAsia="en-IN"/>
-        </w:rPr>
-        <w:t> method</w:t>
-      </w:r>
-    </w:p>
-    <w:p>
-      <w:pPr>
-        <w:ind w:left="720"/>
-        <w:rPr>
-          <w:rFonts w:eastAsia="Times New Roman" w:cstheme="minorHAnsi"/>
-          <w:color w:val="000000"/>
-          <w:lang w:eastAsia="en-IN"/>
-        </w:rPr>
-      </w:pPr>
-      <w:r>
-        <w:rPr>
-          <w:rFonts w:eastAsia="Times New Roman" w:cstheme="minorHAnsi"/>
-          <w:color w:val="000000"/>
-          <w:lang w:eastAsia="en-IN"/>
-        </w:rPr>
-        <w:tab/>
-        <w:t xml:space="preserve">secondList.removeAll(firstList);  </w:t>
-      </w:r>
-    </w:p>
-    <w:p>
-      <w:pPr>
-        <w:ind w:left="720"/>
-        <w:rPr>
-          <w:rFonts w:eastAsia="Times New Roman" w:cstheme="minorHAnsi"/>
-          <w:color w:val="000000"/>
-          <w:lang w:eastAsia="en-IN"/>
-        </w:rPr>
-      </w:pPr>
-      <w:r>
-        <w:rPr>
-          <w:rFonts w:eastAsia="Times New Roman" w:cstheme="minorHAnsi"/>
-          <w:color w:val="000000"/>
-          <w:lang w:eastAsia="en-IN"/>
-        </w:rPr>
-        <w:t>Java </w:t>
-      </w:r>
+        <w:t>removeAll</w:t>
+      </w:r>
+      <w:proofErr w:type="spellEnd"/>
       <w:r>
         <w:rPr>
           <w:rFonts w:eastAsia="Times New Roman" w:cstheme="minorHAnsi"/>
@@ -745,53 +1137,9 @@
           <w:color w:val="000000"/>
           <w:lang w:eastAsia="en-IN"/>
         </w:rPr>
-        <w:t>retainAll()</w:t>
-      </w:r>
-      <w:r>
-        <w:rPr>
-          <w:rFonts w:eastAsia="Times New Roman" w:cstheme="minorHAnsi"/>
-          <w:color w:val="000000"/>
-          <w:lang w:eastAsia="en-IN"/>
-        </w:rPr>
-        <w:t> method</w:t>
-      </w:r>
-    </w:p>
-    <w:p>
-      <w:pPr>
-        <w:ind w:left="720"/>
-        <w:rPr>
-          <w:rFonts w:eastAsia="Times New Roman" w:cstheme="minorHAnsi"/>
-          <w:color w:val="000000"/>
-          <w:lang w:eastAsia="en-IN"/>
-        </w:rPr>
-      </w:pPr>
-      <w:r>
-        <w:rPr>
-          <w:rFonts w:eastAsia="Times New Roman" w:cstheme="minorHAnsi"/>
-          <w:color w:val="000000"/>
-          <w:lang w:eastAsia="en-IN"/>
-        </w:rPr>
-        <w:tab/>
-        <w:t>secondList.retainAll(firstList);</w:t>
-      </w:r>
-    </w:p>
-    <w:p>
-      <w:pPr>
-        <w:ind w:left="720"/>
-        <w:rPr>
-          <w:rFonts w:eastAsia="Times New Roman" w:cstheme="minorHAnsi"/>
-          <w:color w:val="000000"/>
-          <w:lang w:eastAsia="en-IN"/>
-        </w:rPr>
-      </w:pPr>
-      <w:r>
-        <w:rPr>
-          <w:rFonts w:eastAsia="Times New Roman" w:cstheme="minorHAnsi"/>
-          <w:color w:val="000000"/>
-          <w:lang w:eastAsia="en-IN"/>
-        </w:rPr>
-        <w:t>Java </w:t>
-      </w:r>
+        <w:t>(</w:t>
+      </w:r>
+      <w:proofErr w:type="gramEnd"/>
       <w:r>
         <w:rPr>
           <w:rFonts w:eastAsia="Times New Roman" w:cstheme="minorHAnsi"/>
@@ -800,7 +1148,7 @@
           <w:color w:val="000000"/>
           <w:lang w:eastAsia="en-IN"/>
         </w:rPr>
-        <w:t>ArrayList.contains()</w:t>
+        <w:t>)</w:t>
       </w:r>
       <w:r>
         <w:rPr>
@@ -827,32 +1175,42 @@
           <w:lang w:eastAsia="en-IN"/>
         </w:rPr>
         <w:tab/>
-        <w:t>secondList.contains(tempList)</w:t>
-      </w:r>
-      <w:r>
-        <w:rPr>
-          <w:rFonts w:eastAsia="Times New Roman" w:cstheme="minorHAnsi"/>
-          <w:color w:val="000000"/>
-          <w:lang w:eastAsia="en-IN"/>
-        </w:rPr>
-        <w:tab/>
-        <w:t xml:space="preserve">//tempList </w:t>
-      </w:r>
-      <w:r>
-        <w:rPr>
-          <w:rFonts w:eastAsia="Times New Roman" w:cstheme="minorHAnsi"/>
-          <w:color w:val="000000"/>
-          <w:lang w:eastAsia="en-IN"/>
-        </w:rPr>
-        <w:t>is a</w:t>
-      </w:r>
-      <w:r>
-        <w:rPr>
-          <w:rFonts w:eastAsia="Times New Roman" w:cstheme="minorHAnsi"/>
-          <w:color w:val="000000"/>
-          <w:lang w:eastAsia="en-IN"/>
-        </w:rPr>
-        <w:t xml:space="preserve"> variable  </w:t>
+      </w:r>
+      <w:proofErr w:type="spellStart"/>
+      <w:r>
+        <w:rPr>
+          <w:rFonts w:eastAsia="Times New Roman" w:cstheme="minorHAnsi"/>
+          <w:color w:val="000000"/>
+          <w:lang w:eastAsia="en-IN"/>
+        </w:rPr>
+        <w:t>secondList.removeAll</w:t>
+      </w:r>
+      <w:proofErr w:type="spellEnd"/>
+      <w:r>
+        <w:rPr>
+          <w:rFonts w:eastAsia="Times New Roman" w:cstheme="minorHAnsi"/>
+          <w:color w:val="000000"/>
+          <w:lang w:eastAsia="en-IN"/>
+        </w:rPr>
+        <w:t>(</w:t>
+      </w:r>
+      <w:proofErr w:type="spellStart"/>
+      <w:r>
+        <w:rPr>
+          <w:rFonts w:eastAsia="Times New Roman" w:cstheme="minorHAnsi"/>
+          <w:color w:val="000000"/>
+          <w:lang w:eastAsia="en-IN"/>
+        </w:rPr>
+        <w:t>firstList</w:t>
+      </w:r>
+      <w:proofErr w:type="spellEnd"/>
+      <w:r>
+        <w:rPr>
+          <w:rFonts w:eastAsia="Times New Roman" w:cstheme="minorHAnsi"/>
+          <w:color w:val="000000"/>
+          <w:lang w:eastAsia="en-IN"/>
+        </w:rPr>
+        <w:t xml:space="preserve">);  </w:t>
       </w:r>
     </w:p>
     <w:p>
@@ -870,9 +1228,10 @@
           <w:color w:val="000000"/>
           <w:lang w:eastAsia="en-IN"/>
         </w:rPr>
-        <w:lastRenderedPageBreak/>
         <w:t>Java </w:t>
       </w:r>
+      <w:proofErr w:type="spellStart"/>
+      <w:proofErr w:type="gramStart"/>
       <w:r>
         <w:rPr>
           <w:rFonts w:eastAsia="Times New Roman" w:cstheme="minorHAnsi"/>
@@ -881,7 +1240,289 @@
           <w:color w:val="000000"/>
           <w:lang w:eastAsia="en-IN"/>
         </w:rPr>
-        <w:t>contentEquals()</w:t>
+        <w:t>retainAll</w:t>
+      </w:r>
+      <w:proofErr w:type="spellEnd"/>
+      <w:r>
+        <w:rPr>
+          <w:rFonts w:eastAsia="Times New Roman" w:cstheme="minorHAnsi"/>
+          <w:b/>
+          <w:bCs/>
+          <w:color w:val="000000"/>
+          <w:lang w:eastAsia="en-IN"/>
+        </w:rPr>
+        <w:t>(</w:t>
+      </w:r>
+      <w:proofErr w:type="gramEnd"/>
+      <w:r>
+        <w:rPr>
+          <w:rFonts w:eastAsia="Times New Roman" w:cstheme="minorHAnsi"/>
+          <w:b/>
+          <w:bCs/>
+          <w:color w:val="000000"/>
+          <w:lang w:eastAsia="en-IN"/>
+        </w:rPr>
+        <w:t>)</w:t>
+      </w:r>
+      <w:r>
+        <w:rPr>
+          <w:rFonts w:eastAsia="Times New Roman" w:cstheme="minorHAnsi"/>
+          <w:color w:val="000000"/>
+          <w:lang w:eastAsia="en-IN"/>
+        </w:rPr>
+        <w:t> method</w:t>
+      </w:r>
+    </w:p>
+    <w:p>
+      <w:pPr>
+        <w:ind w:left="720"/>
+        <w:rPr>
+          <w:rFonts w:eastAsia="Times New Roman" w:cstheme="minorHAnsi"/>
+          <w:color w:val="000000"/>
+          <w:lang w:eastAsia="en-IN"/>
+        </w:rPr>
+      </w:pPr>
+      <w:r>
+        <w:rPr>
+          <w:rFonts w:eastAsia="Times New Roman" w:cstheme="minorHAnsi"/>
+          <w:color w:val="000000"/>
+          <w:lang w:eastAsia="en-IN"/>
+        </w:rPr>
+        <w:tab/>
+      </w:r>
+      <w:proofErr w:type="spellStart"/>
+      <w:r>
+        <w:rPr>
+          <w:rFonts w:eastAsia="Times New Roman" w:cstheme="minorHAnsi"/>
+          <w:color w:val="000000"/>
+          <w:lang w:eastAsia="en-IN"/>
+        </w:rPr>
+        <w:t>secondList.retainAll</w:t>
+      </w:r>
+      <w:proofErr w:type="spellEnd"/>
+      <w:r>
+        <w:rPr>
+          <w:rFonts w:eastAsia="Times New Roman" w:cstheme="minorHAnsi"/>
+          <w:color w:val="000000"/>
+          <w:lang w:eastAsia="en-IN"/>
+        </w:rPr>
+        <w:t>(</w:t>
+      </w:r>
+      <w:proofErr w:type="spellStart"/>
+      <w:r>
+        <w:rPr>
+          <w:rFonts w:eastAsia="Times New Roman" w:cstheme="minorHAnsi"/>
+          <w:color w:val="000000"/>
+          <w:lang w:eastAsia="en-IN"/>
+        </w:rPr>
+        <w:t>firstList</w:t>
+      </w:r>
+      <w:proofErr w:type="spellEnd"/>
+      <w:r>
+        <w:rPr>
+          <w:rFonts w:eastAsia="Times New Roman" w:cstheme="minorHAnsi"/>
+          <w:color w:val="000000"/>
+          <w:lang w:eastAsia="en-IN"/>
+        </w:rPr>
+        <w:t>);</w:t>
+      </w:r>
+    </w:p>
+    <w:p>
+      <w:pPr>
+        <w:ind w:left="720"/>
+        <w:rPr>
+          <w:rFonts w:eastAsia="Times New Roman" w:cstheme="minorHAnsi"/>
+          <w:color w:val="000000"/>
+          <w:lang w:eastAsia="en-IN"/>
+        </w:rPr>
+      </w:pPr>
+      <w:r>
+        <w:rPr>
+          <w:rFonts w:eastAsia="Times New Roman" w:cstheme="minorHAnsi"/>
+          <w:color w:val="000000"/>
+          <w:lang w:eastAsia="en-IN"/>
+        </w:rPr>
+        <w:t>Java </w:t>
+      </w:r>
+      <w:proofErr w:type="spellStart"/>
+      <w:r>
+        <w:rPr>
+          <w:rFonts w:eastAsia="Times New Roman" w:cstheme="minorHAnsi"/>
+          <w:b/>
+          <w:bCs/>
+          <w:color w:val="000000"/>
+          <w:lang w:eastAsia="en-IN"/>
+        </w:rPr>
+        <w:t>ArrayList.contains</w:t>
+      </w:r>
+      <w:proofErr w:type="spellEnd"/>
+      <w:r>
+        <w:rPr>
+          <w:rFonts w:eastAsia="Times New Roman" w:cstheme="minorHAnsi"/>
+          <w:b/>
+          <w:bCs/>
+          <w:color w:val="000000"/>
+          <w:lang w:eastAsia="en-IN"/>
+        </w:rPr>
+        <w:t>()</w:t>
+      </w:r>
+      <w:r>
+        <w:rPr>
+          <w:rFonts w:eastAsia="Times New Roman" w:cstheme="minorHAnsi"/>
+          <w:color w:val="000000"/>
+          <w:lang w:eastAsia="en-IN"/>
+        </w:rPr>
+        <w:t> method</w:t>
+      </w:r>
+    </w:p>
+    <w:p>
+      <w:pPr>
+        <w:ind w:left="720"/>
+        <w:rPr>
+          <w:rFonts w:eastAsia="Times New Roman" w:cstheme="minorHAnsi"/>
+          <w:color w:val="000000"/>
+          <w:lang w:eastAsia="en-IN"/>
+        </w:rPr>
+      </w:pPr>
+      <w:r>
+        <w:rPr>
+          <w:rFonts w:eastAsia="Times New Roman" w:cstheme="minorHAnsi"/>
+          <w:color w:val="000000"/>
+          <w:lang w:eastAsia="en-IN"/>
+        </w:rPr>
+        <w:lastRenderedPageBreak/>
+        <w:tab/>
+      </w:r>
+      <w:proofErr w:type="spellStart"/>
+      <w:r>
+        <w:rPr>
+          <w:rFonts w:eastAsia="Times New Roman" w:cstheme="minorHAnsi"/>
+          <w:color w:val="000000"/>
+          <w:lang w:eastAsia="en-IN"/>
+        </w:rPr>
+        <w:t>secondList.contains</w:t>
+      </w:r>
+      <w:proofErr w:type="spellEnd"/>
+      <w:r>
+        <w:rPr>
+          <w:rFonts w:eastAsia="Times New Roman" w:cstheme="minorHAnsi"/>
+          <w:color w:val="000000"/>
+          <w:lang w:eastAsia="en-IN"/>
+        </w:rPr>
+        <w:t>(</w:t>
+      </w:r>
+      <w:proofErr w:type="spellStart"/>
+      <w:r>
+        <w:rPr>
+          <w:rFonts w:eastAsia="Times New Roman" w:cstheme="minorHAnsi"/>
+          <w:color w:val="000000"/>
+          <w:lang w:eastAsia="en-IN"/>
+        </w:rPr>
+        <w:t>tempList</w:t>
+      </w:r>
+      <w:proofErr w:type="spellEnd"/>
+      <w:r>
+        <w:rPr>
+          <w:rFonts w:eastAsia="Times New Roman" w:cstheme="minorHAnsi"/>
+          <w:color w:val="000000"/>
+          <w:lang w:eastAsia="en-IN"/>
+        </w:rPr>
+        <w:t>)</w:t>
+      </w:r>
+      <w:r>
+        <w:rPr>
+          <w:rFonts w:eastAsia="Times New Roman" w:cstheme="minorHAnsi"/>
+          <w:color w:val="000000"/>
+          <w:lang w:eastAsia="en-IN"/>
+        </w:rPr>
+        <w:tab/>
+        <w:t>//</w:t>
+      </w:r>
+      <w:proofErr w:type="spellStart"/>
+      <w:r>
+        <w:rPr>
+          <w:rFonts w:eastAsia="Times New Roman" w:cstheme="minorHAnsi"/>
+          <w:color w:val="000000"/>
+          <w:lang w:eastAsia="en-IN"/>
+        </w:rPr>
+        <w:t>tempList</w:t>
+      </w:r>
+      <w:proofErr w:type="spellEnd"/>
+      <w:r>
+        <w:rPr>
+          <w:rFonts w:eastAsia="Times New Roman" w:cstheme="minorHAnsi"/>
+          <w:color w:val="000000"/>
+          <w:lang w:eastAsia="en-IN"/>
+        </w:rPr>
+        <w:t xml:space="preserve"> </w:t>
+      </w:r>
+      <w:r>
+        <w:rPr>
+          <w:rFonts w:eastAsia="Times New Roman" w:cstheme="minorHAnsi"/>
+          <w:color w:val="000000"/>
+          <w:lang w:eastAsia="en-IN"/>
+        </w:rPr>
+        <w:t>is a</w:t>
+      </w:r>
+      <w:r>
+        <w:rPr>
+          <w:rFonts w:eastAsia="Times New Roman" w:cstheme="minorHAnsi"/>
+          <w:color w:val="000000"/>
+          <w:lang w:eastAsia="en-IN"/>
+        </w:rPr>
+        <w:t xml:space="preserve"> variable  </w:t>
+      </w:r>
+    </w:p>
+    <w:p>
+      <w:pPr>
+        <w:ind w:left="720"/>
+        <w:rPr>
+          <w:rFonts w:eastAsia="Times New Roman" w:cstheme="minorHAnsi"/>
+          <w:color w:val="000000"/>
+          <w:lang w:eastAsia="en-IN"/>
+        </w:rPr>
+      </w:pPr>
+      <w:r>
+        <w:rPr>
+          <w:rFonts w:eastAsia="Times New Roman" w:cstheme="minorHAnsi"/>
+          <w:color w:val="000000"/>
+          <w:lang w:eastAsia="en-IN"/>
+        </w:rPr>
+        <w:t>Java </w:t>
+      </w:r>
+      <w:proofErr w:type="spellStart"/>
+      <w:proofErr w:type="gramStart"/>
+      <w:r>
+        <w:rPr>
+          <w:rFonts w:eastAsia="Times New Roman" w:cstheme="minorHAnsi"/>
+          <w:b/>
+          <w:bCs/>
+          <w:color w:val="000000"/>
+          <w:lang w:eastAsia="en-IN"/>
+        </w:rPr>
+        <w:t>contentEquals</w:t>
+      </w:r>
+      <w:proofErr w:type="spellEnd"/>
+      <w:r>
+        <w:rPr>
+          <w:rFonts w:eastAsia="Times New Roman" w:cstheme="minorHAnsi"/>
+          <w:b/>
+          <w:bCs/>
+          <w:color w:val="000000"/>
+          <w:lang w:eastAsia="en-IN"/>
+        </w:rPr>
+        <w:t>(</w:t>
+      </w:r>
+      <w:proofErr w:type="gramEnd"/>
+      <w:r>
+        <w:rPr>
+          <w:rFonts w:eastAsia="Times New Roman" w:cstheme="minorHAnsi"/>
+          <w:b/>
+          <w:bCs/>
+          <w:color w:val="000000"/>
+          <w:lang w:eastAsia="en-IN"/>
+        </w:rPr>
+        <w:t>)</w:t>
       </w:r>
       <w:r>
         <w:rPr>
@@ -926,7 +1567,53 @@
           <w:color w:val="000000"/>
           <w:lang w:eastAsia="en-IN"/>
         </w:rPr>
-        <w:t xml:space="preserve">return ls1.toString().contentEquals(ls2.toString())?true:false;  </w:t>
+        <w:t>return ls1.toString(</w:t>
+      </w:r>
+      <w:proofErr w:type="gramStart"/>
+      <w:r>
+        <w:rPr>
+          <w:rFonts w:eastAsia="Times New Roman" w:cstheme="minorHAnsi"/>
+          <w:color w:val="000000"/>
+          <w:lang w:eastAsia="en-IN"/>
+        </w:rPr>
+        <w:t>).</w:t>
+      </w:r>
+      <w:proofErr w:type="spellStart"/>
+      <w:r>
+        <w:rPr>
+          <w:rFonts w:eastAsia="Times New Roman" w:cstheme="minorHAnsi"/>
+          <w:color w:val="000000"/>
+          <w:lang w:eastAsia="en-IN"/>
+        </w:rPr>
+        <w:t>contentEquals</w:t>
+      </w:r>
+      <w:proofErr w:type="spellEnd"/>
+      <w:proofErr w:type="gramEnd"/>
+      <w:r>
+        <w:rPr>
+          <w:rFonts w:eastAsia="Times New Roman" w:cstheme="minorHAnsi"/>
+          <w:color w:val="000000"/>
+          <w:lang w:eastAsia="en-IN"/>
+        </w:rPr>
+        <w:t>(ls2.toString())?</w:t>
+      </w:r>
+      <w:proofErr w:type="spellStart"/>
+      <w:r>
+        <w:rPr>
+          <w:rFonts w:eastAsia="Times New Roman" w:cstheme="minorHAnsi"/>
+          <w:color w:val="000000"/>
+          <w:lang w:eastAsia="en-IN"/>
+        </w:rPr>
+        <w:t>true:false</w:t>
+      </w:r>
+      <w:proofErr w:type="spellEnd"/>
+      <w:r>
+        <w:rPr>
+          <w:rFonts w:eastAsia="Times New Roman" w:cstheme="minorHAnsi"/>
+          <w:color w:val="000000"/>
+          <w:lang w:eastAsia="en-IN"/>
+        </w:rPr>
+        <w:t xml:space="preserve">;  </w:t>
       </w:r>
     </w:p>
     <w:p>
@@ -981,7 +1668,25 @@
           <w:lang w:eastAsia="en-IN"/>
         </w:rPr>
         <w:tab/>
-        <w:t>Common elements: - firstList.stream().filter(secondList::contains).collect(Collectors.toList())</w:t>
+        <w:t>Common elements: - firstList.stream(</w:t>
+      </w:r>
+      <w:proofErr w:type="gramStart"/>
+      <w:r>
+        <w:rPr>
+          <w:rFonts w:eastAsia="Times New Roman" w:cstheme="minorHAnsi"/>
+          <w:color w:val="000000"/>
+          <w:lang w:eastAsia="en-IN"/>
+        </w:rPr>
+        <w:t>).filter</w:t>
+      </w:r>
+      <w:proofErr w:type="gramEnd"/>
+      <w:r>
+        <w:rPr>
+          <w:rFonts w:eastAsia="Times New Roman" w:cstheme="minorHAnsi"/>
+          <w:color w:val="000000"/>
+          <w:lang w:eastAsia="en-IN"/>
+        </w:rPr>
+        <w:t>(secondList::contains).collect(Collectors.toList())</w:t>
       </w:r>
     </w:p>
     <w:p>
@@ -998,7 +1703,25 @@
             <w:rFonts w:cstheme="minorHAnsi"/>
             <w:color w:val="FF0000"/>
           </w:rPr>
-          <w:t>How to reverse ArrayList in Java</w:t>
+          <w:t xml:space="preserve">How to reverse </w:t>
+        </w:r>
+        <w:proofErr w:type="spellStart"/>
+        <w:r>
+          <w:rPr>
+            <w:rStyle w:val="Hyperlink"/>
+            <w:rFonts w:cstheme="minorHAnsi"/>
+            <w:color w:val="FF0000"/>
+          </w:rPr>
+          <w:t>ArrayList</w:t>
+        </w:r>
+        <w:proofErr w:type="spellEnd"/>
+        <w:r>
+          <w:rPr>
+            <w:rStyle w:val="Hyperlink"/>
+            <w:rFonts w:cstheme="minorHAnsi"/>
+            <w:color w:val="FF0000"/>
+          </w:rPr>
+          <w:t xml:space="preserve"> in Java</w:t>
         </w:r>
       </w:hyperlink>
     </w:p>
@@ -1016,12 +1739,21 @@
         </w:rPr>
         <w:tab/>
       </w:r>
-      <w:r>
-        <w:rPr>
-          <w:rFonts w:cstheme="minorHAnsi"/>
-          <w:color w:val="000000"/>
-        </w:rPr>
-        <w:t>Collections.reverse(list);</w:t>
+      <w:proofErr w:type="spellStart"/>
+      <w:r>
+        <w:rPr>
+          <w:rFonts w:cstheme="minorHAnsi"/>
+          <w:color w:val="000000"/>
+        </w:rPr>
+        <w:t>Collections.reverse</w:t>
+      </w:r>
+      <w:proofErr w:type="spellEnd"/>
+      <w:r>
+        <w:rPr>
+          <w:rFonts w:cstheme="minorHAnsi"/>
+          <w:color w:val="000000"/>
+        </w:rPr>
+        <w:t>(list);</w:t>
       </w:r>
     </w:p>
     <w:p>
@@ -1039,7 +1771,27 @@
             <w:color w:val="FF0000"/>
             <w:u w:val="none"/>
           </w:rPr>
-          <w:t>How to make ArrayList Read Only</w:t>
+          <w:t xml:space="preserve">How to make </w:t>
+        </w:r>
+        <w:proofErr w:type="spellStart"/>
+        <w:r>
+          <w:rPr>
+            <w:rStyle w:val="Hyperlink"/>
+            <w:rFonts w:cstheme="minorHAnsi"/>
+            <w:color w:val="FF0000"/>
+            <w:u w:val="none"/>
+          </w:rPr>
+          <w:t>ArrayList</w:t>
+        </w:r>
+        <w:proofErr w:type="spellEnd"/>
+        <w:r>
+          <w:rPr>
+            <w:rStyle w:val="Hyperlink"/>
+            <w:rFonts w:cstheme="minorHAnsi"/>
+            <w:color w:val="FF0000"/>
+            <w:u w:val="none"/>
+          </w:rPr>
+          <w:t xml:space="preserve"> Read Only</w:t>
         </w:r>
       </w:hyperlink>
     </w:p>
@@ -1080,7 +1832,27 @@
             <w:color w:val="FF0000"/>
             <w:u w:val="none"/>
           </w:rPr>
-          <w:t>How to Synchronize ArrayList in Java</w:t>
+          <w:t xml:space="preserve">How to Synchronize </w:t>
+        </w:r>
+        <w:proofErr w:type="spellStart"/>
+        <w:r>
+          <w:rPr>
+            <w:rStyle w:val="Hyperlink"/>
+            <w:rFonts w:cstheme="minorHAnsi"/>
+            <w:color w:val="FF0000"/>
+            <w:u w:val="none"/>
+          </w:rPr>
+          <w:t>ArrayList</w:t>
+        </w:r>
+        <w:proofErr w:type="spellEnd"/>
+        <w:r>
+          <w:rPr>
+            <w:rStyle w:val="Hyperlink"/>
+            <w:rFonts w:cstheme="minorHAnsi"/>
+            <w:color w:val="FF0000"/>
+            <w:u w:val="none"/>
+          </w:rPr>
+          <w:t xml:space="preserve"> in Java</w:t>
         </w:r>
       </w:hyperlink>
     </w:p>
@@ -1103,14 +1875,30 @@
           <w:rFonts w:cstheme="minorHAnsi"/>
           <w:bdr w:val="none" w:sz="0" w:space="0" w:color="auto" w:frame="1"/>
         </w:rPr>
-        <w:t>// Synchronizing ArrayList in Java</w:t>
-      </w:r>
-      <w:r>
-        <w:rPr>
-          <w:rFonts w:cstheme="minorHAnsi"/>
-          <w:color w:val="000000"/>
+        <w:t>// Synchronizing </w:t>
+      </w:r>
+      <w:proofErr w:type="spellStart"/>
+      <w:r>
+        <w:rPr>
+          <w:rFonts w:cstheme="minorHAnsi"/>
           <w:bdr w:val="none" w:sz="0" w:space="0" w:color="auto" w:frame="1"/>
         </w:rPr>
+        <w:t>ArrayList</w:t>
+      </w:r>
+      <w:proofErr w:type="spellEnd"/>
+      <w:r>
+        <w:rPr>
+          <w:rFonts w:cstheme="minorHAnsi"/>
+          <w:bdr w:val="none" w:sz="0" w:space="0" w:color="auto" w:frame="1"/>
+        </w:rPr>
+        <w:t> in Java</w:t>
+      </w:r>
+      <w:r>
+        <w:rPr>
+          <w:rFonts w:cstheme="minorHAnsi"/>
+          <w:color w:val="000000"/>
+          <w:bdr w:val="none" w:sz="0" w:space="0" w:color="auto" w:frame="1"/>
+        </w:rPr>
         <w:t>  </w:t>
       </w:r>
     </w:p>
@@ -1129,7 +1917,67 @@
           <w:bdr w:val="none" w:sz="0" w:space="0" w:color="auto" w:frame="1"/>
           <w:lang w:eastAsia="en-IN"/>
         </w:rPr>
-        <w:t>        furitList = Collections.synchronizedList(fruitList);  </w:t>
+        <w:t>        </w:t>
+      </w:r>
+      <w:proofErr w:type="spellStart"/>
+      <w:r>
+        <w:rPr>
+          <w:rFonts w:eastAsia="Times New Roman" w:cstheme="minorHAnsi"/>
+          <w:color w:val="000000"/>
+          <w:bdr w:val="none" w:sz="0" w:space="0" w:color="auto" w:frame="1"/>
+          <w:lang w:eastAsia="en-IN"/>
+        </w:rPr>
+        <w:t>furitList</w:t>
+      </w:r>
+      <w:proofErr w:type="spellEnd"/>
+      <w:r>
+        <w:rPr>
+          <w:rFonts w:eastAsia="Times New Roman" w:cstheme="minorHAnsi"/>
+          <w:color w:val="000000"/>
+          <w:bdr w:val="none" w:sz="0" w:space="0" w:color="auto" w:frame="1"/>
+          <w:lang w:eastAsia="en-IN"/>
+        </w:rPr>
+        <w:t> = </w:t>
+      </w:r>
+      <w:proofErr w:type="spellStart"/>
+      <w:r>
+        <w:rPr>
+          <w:rFonts w:eastAsia="Times New Roman" w:cstheme="minorHAnsi"/>
+          <w:color w:val="000000"/>
+          <w:bdr w:val="none" w:sz="0" w:space="0" w:color="auto" w:frame="1"/>
+          <w:lang w:eastAsia="en-IN"/>
+        </w:rPr>
+        <w:t>Collections.synchronizedList</w:t>
+      </w:r>
+      <w:proofErr w:type="spellEnd"/>
+      <w:r>
+        <w:rPr>
+          <w:rFonts w:eastAsia="Times New Roman" w:cstheme="minorHAnsi"/>
+          <w:color w:val="000000"/>
+          <w:bdr w:val="none" w:sz="0" w:space="0" w:color="auto" w:frame="1"/>
+          <w:lang w:eastAsia="en-IN"/>
+        </w:rPr>
+        <w:t>(</w:t>
+      </w:r>
+      <w:proofErr w:type="spellStart"/>
+      <w:r>
+        <w:rPr>
+          <w:rFonts w:eastAsia="Times New Roman" w:cstheme="minorHAnsi"/>
+          <w:color w:val="000000"/>
+          <w:bdr w:val="none" w:sz="0" w:space="0" w:color="auto" w:frame="1"/>
+          <w:lang w:eastAsia="en-IN"/>
+        </w:rPr>
+        <w:t>fruitList</w:t>
+      </w:r>
+      <w:proofErr w:type="spellEnd"/>
+      <w:r>
+        <w:rPr>
+          <w:rFonts w:eastAsia="Times New Roman" w:cstheme="minorHAnsi"/>
+          <w:color w:val="000000"/>
+          <w:bdr w:val="none" w:sz="0" w:space="0" w:color="auto" w:frame="1"/>
+          <w:lang w:eastAsia="en-IN"/>
+        </w:rPr>
+        <w:t>);  </w:t>
       </w:r>
     </w:p>
     <w:p>
@@ -1202,17 +2050,9 @@
           <w:bdr w:val="none" w:sz="0" w:space="0" w:color="auto" w:frame="1"/>
           <w:lang w:eastAsia="en-IN"/>
         </w:rPr>
-        <w:t> (fruitList) {  </w:t>
-      </w:r>
-    </w:p>
-    <w:p>
-      <w:pPr>
-        <w:rPr>
-          <w:rFonts w:eastAsia="Times New Roman" w:cstheme="minorHAnsi"/>
-          <w:color w:val="000000"/>
-          <w:lang w:eastAsia="en-IN"/>
-        </w:rPr>
-      </w:pPr>
+        <w:t> (</w:t>
+      </w:r>
+      <w:proofErr w:type="spellStart"/>
       <w:r>
         <w:rPr>
           <w:rFonts w:eastAsia="Times New Roman" w:cstheme="minorHAnsi"/>
@@ -1220,7 +2060,75 @@
           <w:bdr w:val="none" w:sz="0" w:space="0" w:color="auto" w:frame="1"/>
           <w:lang w:eastAsia="en-IN"/>
         </w:rPr>
-        <w:t>            Iterator&lt;String&gt; itr = fruitList.iterator();  </w:t>
+        <w:t>fruitList</w:t>
+      </w:r>
+      <w:proofErr w:type="spellEnd"/>
+      <w:r>
+        <w:rPr>
+          <w:rFonts w:eastAsia="Times New Roman" w:cstheme="minorHAnsi"/>
+          <w:color w:val="000000"/>
+          <w:bdr w:val="none" w:sz="0" w:space="0" w:color="auto" w:frame="1"/>
+          <w:lang w:eastAsia="en-IN"/>
+        </w:rPr>
+        <w:t>) {  </w:t>
+      </w:r>
+    </w:p>
+    <w:p>
+      <w:pPr>
+        <w:rPr>
+          <w:rFonts w:eastAsia="Times New Roman" w:cstheme="minorHAnsi"/>
+          <w:color w:val="000000"/>
+          <w:lang w:eastAsia="en-IN"/>
+        </w:rPr>
+      </w:pPr>
+      <w:r>
+        <w:rPr>
+          <w:rFonts w:eastAsia="Times New Roman" w:cstheme="minorHAnsi"/>
+          <w:color w:val="000000"/>
+          <w:bdr w:val="none" w:sz="0" w:space="0" w:color="auto" w:frame="1"/>
+          <w:lang w:eastAsia="en-IN"/>
+        </w:rPr>
+        <w:t>            Iterator&lt;String&gt; </w:t>
+      </w:r>
+      <w:proofErr w:type="spellStart"/>
+      <w:r>
+        <w:rPr>
+          <w:rFonts w:eastAsia="Times New Roman" w:cstheme="minorHAnsi"/>
+          <w:color w:val="000000"/>
+          <w:bdr w:val="none" w:sz="0" w:space="0" w:color="auto" w:frame="1"/>
+          <w:lang w:eastAsia="en-IN"/>
+        </w:rPr>
+        <w:t>itr</w:t>
+      </w:r>
+      <w:proofErr w:type="spellEnd"/>
+      <w:r>
+        <w:rPr>
+          <w:rFonts w:eastAsia="Times New Roman" w:cstheme="minorHAnsi"/>
+          <w:color w:val="000000"/>
+          <w:bdr w:val="none" w:sz="0" w:space="0" w:color="auto" w:frame="1"/>
+          <w:lang w:eastAsia="en-IN"/>
+        </w:rPr>
+        <w:t> = </w:t>
+      </w:r>
+      <w:proofErr w:type="spellStart"/>
+      <w:r>
+        <w:rPr>
+          <w:rFonts w:eastAsia="Times New Roman" w:cstheme="minorHAnsi"/>
+          <w:color w:val="000000"/>
+          <w:bdr w:val="none" w:sz="0" w:space="0" w:color="auto" w:frame="1"/>
+          <w:lang w:eastAsia="en-IN"/>
+        </w:rPr>
+        <w:t>fruitList.iterator</w:t>
+      </w:r>
+      <w:proofErr w:type="spellEnd"/>
+      <w:r>
+        <w:rPr>
+          <w:rFonts w:eastAsia="Times New Roman" w:cstheme="minorHAnsi"/>
+          <w:color w:val="000000"/>
+          <w:bdr w:val="none" w:sz="0" w:space="0" w:color="auto" w:frame="1"/>
+          <w:lang w:eastAsia="en-IN"/>
+        </w:rPr>
+        <w:t>();  </w:t>
       </w:r>
     </w:p>
     <w:p>
@@ -1258,17 +2166,10 @@
           <w:bdr w:val="none" w:sz="0" w:space="0" w:color="auto" w:frame="1"/>
           <w:lang w:eastAsia="en-IN"/>
         </w:rPr>
-        <w:t> (itr.hasNext()) {  </w:t>
-      </w:r>
-    </w:p>
-    <w:p>
-      <w:pPr>
-        <w:rPr>
-          <w:rFonts w:eastAsia="Times New Roman" w:cstheme="minorHAnsi"/>
-          <w:color w:val="000000"/>
-          <w:lang w:eastAsia="en-IN"/>
-        </w:rPr>
-      </w:pPr>
+        <w:t> (</w:t>
+      </w:r>
+      <w:proofErr w:type="spellStart"/>
+      <w:proofErr w:type="gramStart"/>
       <w:r>
         <w:rPr>
           <w:rFonts w:eastAsia="Times New Roman" w:cstheme="minorHAnsi"/>
@@ -1276,7 +2177,78 @@
           <w:bdr w:val="none" w:sz="0" w:space="0" w:color="auto" w:frame="1"/>
           <w:lang w:eastAsia="en-IN"/>
         </w:rPr>
-        <w:t>                System.out.println(itr.next());  </w:t>
+        <w:t>itr.hasNext</w:t>
+      </w:r>
+      <w:proofErr w:type="spellEnd"/>
+      <w:proofErr w:type="gramEnd"/>
+      <w:r>
+        <w:rPr>
+          <w:rFonts w:eastAsia="Times New Roman" w:cstheme="minorHAnsi"/>
+          <w:color w:val="000000"/>
+          <w:bdr w:val="none" w:sz="0" w:space="0" w:color="auto" w:frame="1"/>
+          <w:lang w:eastAsia="en-IN"/>
+        </w:rPr>
+        <w:t>()) {  </w:t>
+      </w:r>
+    </w:p>
+    <w:p>
+      <w:pPr>
+        <w:rPr>
+          <w:rFonts w:eastAsia="Times New Roman" w:cstheme="minorHAnsi"/>
+          <w:color w:val="000000"/>
+          <w:lang w:eastAsia="en-IN"/>
+        </w:rPr>
+      </w:pPr>
+      <w:r>
+        <w:rPr>
+          <w:rFonts w:eastAsia="Times New Roman" w:cstheme="minorHAnsi"/>
+          <w:color w:val="000000"/>
+          <w:bdr w:val="none" w:sz="0" w:space="0" w:color="auto" w:frame="1"/>
+          <w:lang w:eastAsia="en-IN"/>
+        </w:rPr>
+        <w:t>                </w:t>
+      </w:r>
+      <w:proofErr w:type="spellStart"/>
+      <w:r>
+        <w:rPr>
+          <w:rFonts w:eastAsia="Times New Roman" w:cstheme="minorHAnsi"/>
+          <w:color w:val="000000"/>
+          <w:bdr w:val="none" w:sz="0" w:space="0" w:color="auto" w:frame="1"/>
+          <w:lang w:eastAsia="en-IN"/>
+        </w:rPr>
+        <w:t>System.out.println</w:t>
+      </w:r>
+      <w:proofErr w:type="spellEnd"/>
+      <w:r>
+        <w:rPr>
+          <w:rFonts w:eastAsia="Times New Roman" w:cstheme="minorHAnsi"/>
+          <w:color w:val="000000"/>
+          <w:bdr w:val="none" w:sz="0" w:space="0" w:color="auto" w:frame="1"/>
+          <w:lang w:eastAsia="en-IN"/>
+        </w:rPr>
+        <w:t>(</w:t>
+      </w:r>
+      <w:proofErr w:type="spellStart"/>
+      <w:proofErr w:type="gramStart"/>
+      <w:r>
+        <w:rPr>
+          <w:rFonts w:eastAsia="Times New Roman" w:cstheme="minorHAnsi"/>
+          <w:color w:val="000000"/>
+          <w:bdr w:val="none" w:sz="0" w:space="0" w:color="auto" w:frame="1"/>
+          <w:lang w:eastAsia="en-IN"/>
+        </w:rPr>
+        <w:t>itr.next</w:t>
+      </w:r>
+      <w:proofErr w:type="spellEnd"/>
+      <w:proofErr w:type="gramEnd"/>
+      <w:r>
+        <w:rPr>
+          <w:rFonts w:eastAsia="Times New Roman" w:cstheme="minorHAnsi"/>
+          <w:color w:val="000000"/>
+          <w:bdr w:val="none" w:sz="0" w:space="0" w:color="auto" w:frame="1"/>
+          <w:lang w:eastAsia="en-IN"/>
+        </w:rPr>
+        <w:t>());  </w:t>
       </w:r>
     </w:p>
     <w:p>
@@ -1330,7 +2302,47 @@
             <w:color w:val="FF0000"/>
             <w:u w:val="none"/>
           </w:rPr>
-          <w:t>How to convert ArrayList to Array and Array to ArrayList in java</w:t>
+          <w:t xml:space="preserve">How to convert </w:t>
+        </w:r>
+        <w:proofErr w:type="spellStart"/>
+        <w:r>
+          <w:rPr>
+            <w:rStyle w:val="Hyperlink"/>
+            <w:rFonts w:cstheme="minorHAnsi"/>
+            <w:color w:val="FF0000"/>
+            <w:u w:val="none"/>
+          </w:rPr>
+          <w:t>ArrayList</w:t>
+        </w:r>
+        <w:proofErr w:type="spellEnd"/>
+        <w:r>
+          <w:rPr>
+            <w:rStyle w:val="Hyperlink"/>
+            <w:rFonts w:cstheme="minorHAnsi"/>
+            <w:color w:val="FF0000"/>
+            <w:u w:val="none"/>
+          </w:rPr>
+          <w:t xml:space="preserve"> to Array and Array to </w:t>
+        </w:r>
+        <w:proofErr w:type="spellStart"/>
+        <w:r>
+          <w:rPr>
+            <w:rStyle w:val="Hyperlink"/>
+            <w:rFonts w:cstheme="minorHAnsi"/>
+            <w:color w:val="FF0000"/>
+            <w:u w:val="none"/>
+          </w:rPr>
+          <w:t>ArrayList</w:t>
+        </w:r>
+        <w:proofErr w:type="spellEnd"/>
+        <w:r>
+          <w:rPr>
+            <w:rStyle w:val="Hyperlink"/>
+            <w:rFonts w:cstheme="minorHAnsi"/>
+            <w:color w:val="FF0000"/>
+            <w:u w:val="none"/>
+          </w:rPr>
+          <w:t xml:space="preserve"> in java</w:t>
         </w:r>
       </w:hyperlink>
     </w:p>
@@ -1352,7 +2364,21 @@
         <w:rPr>
           <w:rFonts w:cstheme="minorHAnsi"/>
         </w:rPr>
-        <w:t>Converting ArrayList to Array</w:t>
+        <w:t>Converting </w:t>
+      </w:r>
+      <w:proofErr w:type="spellStart"/>
+      <w:r>
+        <w:rPr>
+          <w:rFonts w:cstheme="minorHAnsi"/>
+        </w:rPr>
+        <w:t>ArrayList</w:t>
+      </w:r>
+      <w:proofErr w:type="spellEnd"/>
+      <w:r>
+        <w:rPr>
+          <w:rFonts w:cstheme="minorHAnsi"/>
+        </w:rPr>
+        <w:t> to Array</w:t>
       </w:r>
       <w:r>
         <w:rPr>
@@ -1371,12 +2397,21 @@
           <w:bdr w:val="none" w:sz="0" w:space="0" w:color="auto" w:frame="1"/>
         </w:rPr>
       </w:pPr>
-      <w:r>
-        <w:rPr>
-          <w:rFonts w:cstheme="minorHAnsi"/>
-          <w:color w:val="000000"/>
-        </w:rPr>
-        <w:t>String[] item = fruitList.toArray(</w:t>
+      <w:proofErr w:type="gramStart"/>
+      <w:r>
+        <w:rPr>
+          <w:rFonts w:cstheme="minorHAnsi"/>
+          <w:color w:val="000000"/>
+        </w:rPr>
+        <w:t>String[</w:t>
+      </w:r>
+      <w:proofErr w:type="gramEnd"/>
+      <w:r>
+        <w:rPr>
+          <w:rFonts w:cstheme="minorHAnsi"/>
+          <w:color w:val="000000"/>
+        </w:rPr>
+        <w:t>] item = fruitList.toArray(</w:t>
       </w:r>
       <w:r>
         <w:rPr>
@@ -1411,8 +2446,16 @@
         <w:rPr>
           <w:rFonts w:cstheme="minorHAnsi"/>
         </w:rPr>
-        <w:t>Converting Array to ArrayList</w:t>
-      </w:r>
+        <w:t>Converting Array to </w:t>
+      </w:r>
+      <w:proofErr w:type="spellStart"/>
+      <w:r>
+        <w:rPr>
+          <w:rFonts w:cstheme="minorHAnsi"/>
+        </w:rPr>
+        <w:t>ArrayList</w:t>
+      </w:r>
+      <w:proofErr w:type="spellEnd"/>
     </w:p>
     <w:p>
       <w:pPr>
@@ -1450,7 +2493,47 @@
           <w:bdr w:val="none" w:sz="0" w:space="0" w:color="auto" w:frame="1"/>
           <w:lang w:eastAsia="en-IN"/>
         </w:rPr>
-        <w:t> ArrayList&lt;&gt;();  </w:t>
+        <w:t> </w:t>
+      </w:r>
+      <w:proofErr w:type="spellStart"/>
+      <w:r>
+        <w:rPr>
+          <w:rFonts w:eastAsia="Times New Roman" w:cstheme="minorHAnsi"/>
+          <w:color w:val="000000"/>
+          <w:bdr w:val="none" w:sz="0" w:space="0" w:color="auto" w:frame="1"/>
+          <w:lang w:eastAsia="en-IN"/>
+        </w:rPr>
+        <w:t>ArrayList</w:t>
+      </w:r>
+      <w:proofErr w:type="spellEnd"/>
+      <w:r>
+        <w:rPr>
+          <w:rFonts w:eastAsia="Times New Roman" w:cstheme="minorHAnsi"/>
+          <w:color w:val="000000"/>
+          <w:bdr w:val="none" w:sz="0" w:space="0" w:color="auto" w:frame="1"/>
+          <w:lang w:eastAsia="en-IN"/>
+        </w:rPr>
+        <w:t>&lt;</w:t>
+      </w:r>
+      <w:proofErr w:type="gramStart"/>
+      <w:r>
+        <w:rPr>
+          <w:rFonts w:eastAsia="Times New Roman" w:cstheme="minorHAnsi"/>
+          <w:color w:val="000000"/>
+          <w:bdr w:val="none" w:sz="0" w:space="0" w:color="auto" w:frame="1"/>
+          <w:lang w:eastAsia="en-IN"/>
+        </w:rPr>
+        <w:t>&gt;(</w:t>
+      </w:r>
+      <w:proofErr w:type="gramEnd"/>
+      <w:r>
+        <w:rPr>
+          <w:rFonts w:eastAsia="Times New Roman" w:cstheme="minorHAnsi"/>
+          <w:color w:val="000000"/>
+          <w:bdr w:val="none" w:sz="0" w:space="0" w:color="auto" w:frame="1"/>
+          <w:lang w:eastAsia="en-IN"/>
+        </w:rPr>
+        <w:t>);  </w:t>
       </w:r>
     </w:p>
     <w:p>
@@ -1477,7 +2560,38 @@
           <w:lang w:eastAsia="en-IN"/>
         </w:rPr>
         <w:tab/>
-        <w:t>l2 =  Arrays.asList(item); </w:t>
+        <w:t>l2 </w:t>
+      </w:r>
+      <w:proofErr w:type="gramStart"/>
+      <w:r>
+        <w:rPr>
+          <w:rFonts w:eastAsia="Times New Roman" w:cstheme="minorHAnsi"/>
+          <w:color w:val="000000"/>
+          <w:bdr w:val="none" w:sz="0" w:space="0" w:color="auto" w:frame="1"/>
+          <w:lang w:eastAsia="en-IN"/>
+        </w:rPr>
+        <w:t>=  </w:t>
+      </w:r>
+      <w:proofErr w:type="spellStart"/>
+      <w:r>
+        <w:rPr>
+          <w:rFonts w:eastAsia="Times New Roman" w:cstheme="minorHAnsi"/>
+          <w:color w:val="000000"/>
+          <w:bdr w:val="none" w:sz="0" w:space="0" w:color="auto" w:frame="1"/>
+          <w:lang w:eastAsia="en-IN"/>
+        </w:rPr>
+        <w:t>Arrays.asList</w:t>
+      </w:r>
+      <w:proofErr w:type="spellEnd"/>
+      <w:proofErr w:type="gramEnd"/>
+      <w:r>
+        <w:rPr>
+          <w:rFonts w:eastAsia="Times New Roman" w:cstheme="minorHAnsi"/>
+          <w:color w:val="000000"/>
+          <w:bdr w:val="none" w:sz="0" w:space="0" w:color="auto" w:frame="1"/>
+          <w:lang w:eastAsia="en-IN"/>
+        </w:rPr>
+        <w:t>(item); </w:t>
       </w:r>
     </w:p>
     <w:p>
@@ -1495,7 +2609,27 @@
             <w:color w:val="FF0000"/>
             <w:u w:val="none"/>
           </w:rPr>
-          <w:t>How to remove duplicates from ArrayList in Java</w:t>
+          <w:t xml:space="preserve">How to remove duplicates from </w:t>
+        </w:r>
+        <w:proofErr w:type="spellStart"/>
+        <w:r>
+          <w:rPr>
+            <w:rStyle w:val="Hyperlink"/>
+            <w:rFonts w:cstheme="minorHAnsi"/>
+            <w:color w:val="FF0000"/>
+            <w:u w:val="none"/>
+          </w:rPr>
+          <w:t>ArrayList</w:t>
+        </w:r>
+        <w:proofErr w:type="spellEnd"/>
+        <w:r>
+          <w:rPr>
+            <w:rStyle w:val="Hyperlink"/>
+            <w:rFonts w:cstheme="minorHAnsi"/>
+            <w:color w:val="FF0000"/>
+            <w:u w:val="none"/>
+          </w:rPr>
+          <w:t xml:space="preserve"> in Java</w:t>
         </w:r>
       </w:hyperlink>
     </w:p>
@@ -1516,7 +2650,21 @@
         <w:rPr>
           <w:rFonts w:cstheme="minorHAnsi"/>
         </w:rPr>
-        <w:t>Convert ArrayList to HashSet.</w:t>
+        <w:t xml:space="preserve">Convert </w:t>
+      </w:r>
+      <w:proofErr w:type="spellStart"/>
+      <w:r>
+        <w:rPr>
+          <w:rFonts w:cstheme="minorHAnsi"/>
+        </w:rPr>
+        <w:t>ArrayList</w:t>
+      </w:r>
+      <w:proofErr w:type="spellEnd"/>
+      <w:r>
+        <w:rPr>
+          <w:rFonts w:cstheme="minorHAnsi"/>
+        </w:rPr>
+        <w:t xml:space="preserve"> to HashSet.</w:t>
       </w:r>
     </w:p>
     <w:p>
@@ -1557,7 +2705,25 @@
           <w:color w:val="000000"/>
           <w:bdr w:val="none" w:sz="0" w:space="0" w:color="auto" w:frame="1"/>
         </w:rPr>
-        <w:t> LinkedHashSet&lt;String&gt;(list);  </w:t>
+        <w:t> </w:t>
+      </w:r>
+      <w:proofErr w:type="spellStart"/>
+      <w:r>
+        <w:rPr>
+          <w:rFonts w:cstheme="minorHAnsi"/>
+          <w:color w:val="000000"/>
+          <w:bdr w:val="none" w:sz="0" w:space="0" w:color="auto" w:frame="1"/>
+        </w:rPr>
+        <w:t>LinkedHashSet</w:t>
+      </w:r>
+      <w:proofErr w:type="spellEnd"/>
+      <w:r>
+        <w:rPr>
+          <w:rFonts w:cstheme="minorHAnsi"/>
+          <w:color w:val="000000"/>
+          <w:bdr w:val="none" w:sz="0" w:space="0" w:color="auto" w:frame="1"/>
+        </w:rPr>
+        <w:t>&lt;String&gt;(list);  </w:t>
       </w:r>
     </w:p>
     <w:p>
@@ -1605,7 +2771,25 @@
           <w:rFonts w:cstheme="minorHAnsi"/>
           <w:bdr w:val="none" w:sz="0" w:space="0" w:color="auto" w:frame="1"/>
         </w:rPr>
-        <w:t>Iterator it = list.descendingIterator()</w:t>
+        <w:t xml:space="preserve">Iterator it = </w:t>
+      </w:r>
+      <w:proofErr w:type="spellStart"/>
+      <w:proofErr w:type="gramStart"/>
+      <w:r>
+        <w:rPr>
+          <w:rFonts w:cstheme="minorHAnsi"/>
+          <w:bdr w:val="none" w:sz="0" w:space="0" w:color="auto" w:frame="1"/>
+        </w:rPr>
+        <w:t>list.descendingIterator</w:t>
+      </w:r>
+      <w:proofErr w:type="spellEnd"/>
+      <w:proofErr w:type="gramEnd"/>
+      <w:r>
+        <w:rPr>
+          <w:rFonts w:cstheme="minorHAnsi"/>
+          <w:bdr w:val="none" w:sz="0" w:space="0" w:color="auto" w:frame="1"/>
+        </w:rPr>
+        <w:t>()</w:t>
       </w:r>
     </w:p>
     <w:p>
@@ -1679,6 +2863,7 @@
           <w:rFonts w:cstheme="minorHAnsi"/>
           <w:lang w:eastAsia="en-IN"/>
         </w:rPr>
+        <w:lastRenderedPageBreak/>
         <w:t>HashSet allows null value.</w:t>
       </w:r>
     </w:p>
@@ -1695,7 +2880,6 @@
           <w:rFonts w:cstheme="minorHAnsi"/>
           <w:lang w:eastAsia="en-IN"/>
         </w:rPr>
-        <w:lastRenderedPageBreak/>
         <w:t>HashSet class is non synchronized.</w:t>
       </w:r>
     </w:p>
@@ -1712,7 +2896,23 @@
           <w:rFonts w:cstheme="minorHAnsi"/>
           <w:lang w:eastAsia="en-IN"/>
         </w:rPr>
-        <w:t>HashSet doesn't maintain the insertion order. Here, elements are inserted on the basis of their hashcode.</w:t>
+        <w:t xml:space="preserve">HashSet doesn't maintain the insertion order. Here, elements are inserted on the basis of their </w:t>
+      </w:r>
+      <w:proofErr w:type="spellStart"/>
+      <w:r>
+        <w:rPr>
+          <w:rFonts w:cstheme="minorHAnsi"/>
+          <w:lang w:eastAsia="en-IN"/>
+        </w:rPr>
+        <w:t>hashcode</w:t>
+      </w:r>
+      <w:proofErr w:type="spellEnd"/>
+      <w:r>
+        <w:rPr>
+          <w:rFonts w:cstheme="minorHAnsi"/>
+          <w:lang w:eastAsia="en-IN"/>
+        </w:rPr>
+        <w:t>.</w:t>
       </w:r>
     </w:p>
     <w:p>
@@ -1755,6 +2955,7 @@
           <w:lang w:eastAsia="en-IN"/>
         </w:rPr>
       </w:pPr>
+      <w:proofErr w:type="spellStart"/>
       <w:r>
         <w:rPr>
           <w:rFonts w:cstheme="minorHAnsi"/>
@@ -1763,6 +2964,7 @@
         </w:rPr>
         <w:t>LinkedHashSet</w:t>
       </w:r>
+      <w:proofErr w:type="spellEnd"/>
     </w:p>
     <w:p>
       <w:pPr>
@@ -1784,7 +2986,23 @@
           <w:rFonts w:cstheme="minorHAnsi"/>
           <w:lang w:eastAsia="en-IN"/>
         </w:rPr>
-        <w:t>Java LinkedHashSet class contains unique elements only like HashSet.</w:t>
+        <w:t xml:space="preserve">Java </w:t>
+      </w:r>
+      <w:proofErr w:type="spellStart"/>
+      <w:r>
+        <w:rPr>
+          <w:rFonts w:cstheme="minorHAnsi"/>
+          <w:lang w:eastAsia="en-IN"/>
+        </w:rPr>
+        <w:t>LinkedHashSet</w:t>
+      </w:r>
+      <w:proofErr w:type="spellEnd"/>
+      <w:r>
+        <w:rPr>
+          <w:rFonts w:cstheme="minorHAnsi"/>
+          <w:lang w:eastAsia="en-IN"/>
+        </w:rPr>
+        <w:t xml:space="preserve"> class contains unique elements only like HashSet.</w:t>
       </w:r>
     </w:p>
     <w:p>
@@ -1800,7 +3018,23 @@
           <w:rFonts w:cstheme="minorHAnsi"/>
           <w:lang w:eastAsia="en-IN"/>
         </w:rPr>
-        <w:t>Java LinkedHashSet class provides all optional set operation and permits null elements.</w:t>
+        <w:t xml:space="preserve">Java </w:t>
+      </w:r>
+      <w:proofErr w:type="spellStart"/>
+      <w:r>
+        <w:rPr>
+          <w:rFonts w:cstheme="minorHAnsi"/>
+          <w:lang w:eastAsia="en-IN"/>
+        </w:rPr>
+        <w:t>LinkedHashSet</w:t>
+      </w:r>
+      <w:proofErr w:type="spellEnd"/>
+      <w:r>
+        <w:rPr>
+          <w:rFonts w:cstheme="minorHAnsi"/>
+          <w:lang w:eastAsia="en-IN"/>
+        </w:rPr>
+        <w:t xml:space="preserve"> class provides all optional set operation and permits null elements.</w:t>
       </w:r>
     </w:p>
     <w:p>
@@ -1816,7 +3050,23 @@
           <w:rFonts w:cstheme="minorHAnsi"/>
           <w:lang w:eastAsia="en-IN"/>
         </w:rPr>
-        <w:t>Java LinkedHashSet class is non synchronized.</w:t>
+        <w:t xml:space="preserve">Java </w:t>
+      </w:r>
+      <w:proofErr w:type="spellStart"/>
+      <w:r>
+        <w:rPr>
+          <w:rFonts w:cstheme="minorHAnsi"/>
+          <w:lang w:eastAsia="en-IN"/>
+        </w:rPr>
+        <w:t>LinkedHashSet</w:t>
+      </w:r>
+      <w:proofErr w:type="spellEnd"/>
+      <w:r>
+        <w:rPr>
+          <w:rFonts w:cstheme="minorHAnsi"/>
+          <w:lang w:eastAsia="en-IN"/>
+        </w:rPr>
+        <w:t xml:space="preserve"> class is non synchronized.</w:t>
       </w:r>
     </w:p>
     <w:p>
@@ -1832,7 +3082,23 @@
           <w:rFonts w:cstheme="minorHAnsi"/>
           <w:lang w:eastAsia="en-IN"/>
         </w:rPr>
-        <w:t>Java LinkedHashSet class maintains insertion order.</w:t>
+        <w:t xml:space="preserve">Java </w:t>
+      </w:r>
+      <w:proofErr w:type="spellStart"/>
+      <w:r>
+        <w:rPr>
+          <w:rFonts w:cstheme="minorHAnsi"/>
+          <w:lang w:eastAsia="en-IN"/>
+        </w:rPr>
+        <w:t>LinkedHashSet</w:t>
+      </w:r>
+      <w:proofErr w:type="spellEnd"/>
+      <w:r>
+        <w:rPr>
+          <w:rFonts w:cstheme="minorHAnsi"/>
+          <w:lang w:eastAsia="en-IN"/>
+        </w:rPr>
+        <w:t xml:space="preserve"> class maintains insertion order.</w:t>
       </w:r>
     </w:p>
     <w:p>
@@ -1843,6 +3109,7 @@
           <w:lang w:eastAsia="en-IN"/>
         </w:rPr>
       </w:pPr>
+      <w:proofErr w:type="spellStart"/>
       <w:r>
         <w:rPr>
           <w:rFonts w:cstheme="minorHAnsi"/>
@@ -1851,6 +3118,7 @@
         </w:rPr>
         <w:t>TreeSet</w:t>
       </w:r>
+      <w:proofErr w:type="spellEnd"/>
     </w:p>
     <w:p>
       <w:pPr>
@@ -1872,7 +3140,23 @@
           <w:rFonts w:cstheme="minorHAnsi"/>
           <w:lang w:eastAsia="en-IN"/>
         </w:rPr>
-        <w:t>Java TreeSet class contains unique elements only like HashSet.</w:t>
+        <w:t xml:space="preserve">Java </w:t>
+      </w:r>
+      <w:proofErr w:type="spellStart"/>
+      <w:r>
+        <w:rPr>
+          <w:rFonts w:cstheme="minorHAnsi"/>
+          <w:lang w:eastAsia="en-IN"/>
+        </w:rPr>
+        <w:t>TreeSet</w:t>
+      </w:r>
+      <w:proofErr w:type="spellEnd"/>
+      <w:r>
+        <w:rPr>
+          <w:rFonts w:cstheme="minorHAnsi"/>
+          <w:lang w:eastAsia="en-IN"/>
+        </w:rPr>
+        <w:t xml:space="preserve"> class contains unique elements only like HashSet.</w:t>
       </w:r>
     </w:p>
     <w:p>
@@ -1888,7 +3172,23 @@
           <w:rFonts w:cstheme="minorHAnsi"/>
           <w:lang w:eastAsia="en-IN"/>
         </w:rPr>
-        <w:t xml:space="preserve">Java TreeSet class access and retrieval times are </w:t>
+        <w:t xml:space="preserve">Java </w:t>
+      </w:r>
+      <w:proofErr w:type="spellStart"/>
+      <w:r>
+        <w:rPr>
+          <w:rFonts w:cstheme="minorHAnsi"/>
+          <w:lang w:eastAsia="en-IN"/>
+        </w:rPr>
+        <w:t>TreeSet</w:t>
+      </w:r>
+      <w:proofErr w:type="spellEnd"/>
+      <w:r>
+        <w:rPr>
+          <w:rFonts w:cstheme="minorHAnsi"/>
+          <w:lang w:eastAsia="en-IN"/>
+        </w:rPr>
+        <w:t xml:space="preserve"> class access and retrieval times are </w:t>
       </w:r>
       <w:r>
         <w:rPr>
@@ -1918,7 +3218,23 @@
           <w:rFonts w:cstheme="minorHAnsi"/>
           <w:lang w:eastAsia="en-IN"/>
         </w:rPr>
-        <w:t>Java TreeSet class doesn't allow null element.</w:t>
+        <w:t xml:space="preserve">Java </w:t>
+      </w:r>
+      <w:proofErr w:type="spellStart"/>
+      <w:r>
+        <w:rPr>
+          <w:rFonts w:cstheme="minorHAnsi"/>
+          <w:lang w:eastAsia="en-IN"/>
+        </w:rPr>
+        <w:t>TreeSet</w:t>
+      </w:r>
+      <w:proofErr w:type="spellEnd"/>
+      <w:r>
+        <w:rPr>
+          <w:rFonts w:cstheme="minorHAnsi"/>
+          <w:lang w:eastAsia="en-IN"/>
+        </w:rPr>
+        <w:t xml:space="preserve"> class doesn't allow null element.</w:t>
       </w:r>
     </w:p>
     <w:p>
@@ -1934,7 +3250,23 @@
           <w:rFonts w:cstheme="minorHAnsi"/>
           <w:lang w:eastAsia="en-IN"/>
         </w:rPr>
-        <w:t>Java TreeSet class is non synchronized.</w:t>
+        <w:t xml:space="preserve">Java </w:t>
+      </w:r>
+      <w:proofErr w:type="spellStart"/>
+      <w:r>
+        <w:rPr>
+          <w:rFonts w:cstheme="minorHAnsi"/>
+          <w:lang w:eastAsia="en-IN"/>
+        </w:rPr>
+        <w:t>TreeSet</w:t>
+      </w:r>
+      <w:proofErr w:type="spellEnd"/>
+      <w:r>
+        <w:rPr>
+          <w:rFonts w:cstheme="minorHAnsi"/>
+          <w:lang w:eastAsia="en-IN"/>
+        </w:rPr>
+        <w:t xml:space="preserve"> class is non synchronized.</w:t>
       </w:r>
     </w:p>
     <w:p>
@@ -1950,7 +3282,23 @@
           <w:rFonts w:cstheme="minorHAnsi"/>
           <w:lang w:eastAsia="en-IN"/>
         </w:rPr>
-        <w:t>Java TreeSet class maintains ascending order.</w:t>
+        <w:t xml:space="preserve">Java </w:t>
+      </w:r>
+      <w:proofErr w:type="spellStart"/>
+      <w:r>
+        <w:rPr>
+          <w:rFonts w:cstheme="minorHAnsi"/>
+          <w:lang w:eastAsia="en-IN"/>
+        </w:rPr>
+        <w:t>TreeSet</w:t>
+      </w:r>
+      <w:proofErr w:type="spellEnd"/>
+      <w:r>
+        <w:rPr>
+          <w:rFonts w:cstheme="minorHAnsi"/>
+          <w:lang w:eastAsia="en-IN"/>
+        </w:rPr>
+        <w:t xml:space="preserve"> class maintains ascending order.</w:t>
       </w:r>
     </w:p>
     <w:p>
@@ -1961,13 +3309,23 @@
           <w:lang w:eastAsia="en-IN"/>
         </w:rPr>
       </w:pPr>
+      <w:proofErr w:type="spellStart"/>
       <w:r>
         <w:rPr>
           <w:rFonts w:cstheme="minorHAnsi"/>
           <w:color w:val="FF0000"/>
           <w:lang w:eastAsia="en-IN"/>
         </w:rPr>
-        <w:t>ArrayDeque class</w:t>
+        <w:t>ArrayDeque</w:t>
+      </w:r>
+      <w:proofErr w:type="spellEnd"/>
+      <w:r>
+        <w:rPr>
+          <w:rFonts w:cstheme="minorHAnsi"/>
+          <w:color w:val="FF0000"/>
+          <w:lang w:eastAsia="en-IN"/>
+        </w:rPr>
+        <w:t xml:space="preserve"> class</w:t>
       </w:r>
     </w:p>
     <w:p>
@@ -1983,7 +3341,39 @@
           <w:rFonts w:cstheme="minorHAnsi"/>
           <w:lang w:eastAsia="en-IN"/>
         </w:rPr>
-        <w:t>The ArrayDeque class provides the facility of using deque and resizable-array. It inherits AbstractCollection class and implements the Deque interface.</w:t>
+        <w:t xml:space="preserve">The </w:t>
+      </w:r>
+      <w:proofErr w:type="spellStart"/>
+      <w:r>
+        <w:rPr>
+          <w:rFonts w:cstheme="minorHAnsi"/>
+          <w:lang w:eastAsia="en-IN"/>
+        </w:rPr>
+        <w:t>ArrayDeque</w:t>
+      </w:r>
+      <w:proofErr w:type="spellEnd"/>
+      <w:r>
+        <w:rPr>
+          <w:rFonts w:cstheme="minorHAnsi"/>
+          <w:lang w:eastAsia="en-IN"/>
+        </w:rPr>
+        <w:t xml:space="preserve"> class provides the facility of using deque and resizable-array. It inherits </w:t>
+      </w:r>
+      <w:proofErr w:type="spellStart"/>
+      <w:r>
+        <w:rPr>
+          <w:rFonts w:cstheme="minorHAnsi"/>
+          <w:lang w:eastAsia="en-IN"/>
+        </w:rPr>
+        <w:t>AbstractCollection</w:t>
+      </w:r>
+      <w:proofErr w:type="spellEnd"/>
+      <w:r>
+        <w:rPr>
+          <w:rFonts w:cstheme="minorHAnsi"/>
+          <w:lang w:eastAsia="en-IN"/>
+        </w:rPr>
+        <w:t xml:space="preserve"> class and implements the Deque interface.</w:t>
       </w:r>
     </w:p>
     <w:p>
@@ -1999,7 +3389,23 @@
           <w:rFonts w:cstheme="minorHAnsi"/>
           <w:lang w:eastAsia="en-IN"/>
         </w:rPr>
-        <w:t>The important points about ArrayDeque class are:</w:t>
+        <w:t xml:space="preserve">The important points about </w:t>
+      </w:r>
+      <w:proofErr w:type="spellStart"/>
+      <w:r>
+        <w:rPr>
+          <w:rFonts w:cstheme="minorHAnsi"/>
+          <w:lang w:eastAsia="en-IN"/>
+        </w:rPr>
+        <w:t>ArrayDeque</w:t>
+      </w:r>
+      <w:proofErr w:type="spellEnd"/>
+      <w:r>
+        <w:rPr>
+          <w:rFonts w:cstheme="minorHAnsi"/>
+          <w:lang w:eastAsia="en-IN"/>
+        </w:rPr>
+        <w:t xml:space="preserve"> class are:</w:t>
       </w:r>
     </w:p>
     <w:p>
@@ -2047,7 +3453,23 @@
           <w:rFonts w:cstheme="minorHAnsi"/>
           <w:lang w:eastAsia="en-IN"/>
         </w:rPr>
-        <w:t>Null elements are not allowed in the ArrayDeque.</w:t>
+        <w:t xml:space="preserve">Null elements are not allowed in the </w:t>
+      </w:r>
+      <w:proofErr w:type="spellStart"/>
+      <w:r>
+        <w:rPr>
+          <w:rFonts w:cstheme="minorHAnsi"/>
+          <w:lang w:eastAsia="en-IN"/>
+        </w:rPr>
+        <w:t>ArrayDeque</w:t>
+      </w:r>
+      <w:proofErr w:type="spellEnd"/>
+      <w:r>
+        <w:rPr>
+          <w:rFonts w:cstheme="minorHAnsi"/>
+          <w:lang w:eastAsia="en-IN"/>
+        </w:rPr>
+        <w:t>.</w:t>
       </w:r>
     </w:p>
     <w:p>
@@ -2066,12 +3488,21 @@
           <w:lang w:eastAsia="en-IN"/>
         </w:rPr>
       </w:pPr>
-      <w:r>
-        <w:rPr>
-          <w:rFonts w:cstheme="minorHAnsi"/>
-          <w:lang w:eastAsia="en-IN"/>
-        </w:rPr>
-        <w:t>ArrayDeque is not thread safe, in the absence of external synchronization.</w:t>
+      <w:proofErr w:type="spellStart"/>
+      <w:r>
+        <w:rPr>
+          <w:rFonts w:cstheme="minorHAnsi"/>
+          <w:lang w:eastAsia="en-IN"/>
+        </w:rPr>
+        <w:t>ArrayDeque</w:t>
+      </w:r>
+      <w:proofErr w:type="spellEnd"/>
+      <w:r>
+        <w:rPr>
+          <w:rFonts w:cstheme="minorHAnsi"/>
+          <w:lang w:eastAsia="en-IN"/>
+        </w:rPr>
+        <w:t xml:space="preserve"> is not thread safe, in the absence of external synchronization.</w:t>
       </w:r>
     </w:p>
     <w:p>
@@ -2090,12 +3521,21 @@
           <w:lang w:eastAsia="en-IN"/>
         </w:rPr>
       </w:pPr>
-      <w:r>
-        <w:rPr>
-          <w:rFonts w:cstheme="minorHAnsi"/>
-          <w:lang w:eastAsia="en-IN"/>
-        </w:rPr>
-        <w:t>ArrayDeque has no capacity restrictions.</w:t>
+      <w:proofErr w:type="spellStart"/>
+      <w:r>
+        <w:rPr>
+          <w:rFonts w:cstheme="minorHAnsi"/>
+          <w:lang w:eastAsia="en-IN"/>
+        </w:rPr>
+        <w:t>ArrayDeque</w:t>
+      </w:r>
+      <w:proofErr w:type="spellEnd"/>
+      <w:r>
+        <w:rPr>
+          <w:rFonts w:cstheme="minorHAnsi"/>
+          <w:lang w:eastAsia="en-IN"/>
+        </w:rPr>
+        <w:t xml:space="preserve"> has no capacity restrictions.</w:t>
       </w:r>
     </w:p>
     <w:p>
@@ -2114,12 +3554,21 @@
           <w:lang w:eastAsia="en-IN"/>
         </w:rPr>
       </w:pPr>
-      <w:r>
-        <w:rPr>
-          <w:rFonts w:cstheme="minorHAnsi"/>
-          <w:lang w:eastAsia="en-IN"/>
-        </w:rPr>
-        <w:t>ArrayDeque is faster than LinkedList and Stack.</w:t>
+      <w:proofErr w:type="spellStart"/>
+      <w:r>
+        <w:rPr>
+          <w:rFonts w:cstheme="minorHAnsi"/>
+          <w:lang w:eastAsia="en-IN"/>
+        </w:rPr>
+        <w:t>ArrayDeque</w:t>
+      </w:r>
+      <w:proofErr w:type="spellEnd"/>
+      <w:r>
+        <w:rPr>
+          <w:rFonts w:cstheme="minorHAnsi"/>
+          <w:lang w:eastAsia="en-IN"/>
+        </w:rPr>
+        <w:t xml:space="preserve"> is faster than LinkedList and Stack.</w:t>
       </w:r>
     </w:p>
     <w:p>
@@ -2179,13 +3628,23 @@
           <w:shd w:val="clear" w:color="auto" w:fill="FFFFFF"/>
         </w:rPr>
       </w:pPr>
-      <w:r>
-        <w:rPr>
-          <w:rFonts w:cstheme="minorHAnsi"/>
-          <w:color w:val="333333"/>
-          <w:shd w:val="clear" w:color="auto" w:fill="FFFFFF"/>
-        </w:rPr>
-        <w:t>LinkedHashMap is the implementation of Map. It inherits HashMap class. It maintains insertion order.</w:t>
+      <w:proofErr w:type="spellStart"/>
+      <w:r>
+        <w:rPr>
+          <w:rFonts w:cstheme="minorHAnsi"/>
+          <w:color w:val="333333"/>
+          <w:shd w:val="clear" w:color="auto" w:fill="FFFFFF"/>
+        </w:rPr>
+        <w:t>LinkedHashMap</w:t>
+      </w:r>
+      <w:proofErr w:type="spellEnd"/>
+      <w:r>
+        <w:rPr>
+          <w:rFonts w:cstheme="minorHAnsi"/>
+          <w:color w:val="333333"/>
+          <w:shd w:val="clear" w:color="auto" w:fill="FFFFFF"/>
+        </w:rPr>
+        <w:t xml:space="preserve"> is the implementation of Map. It inherits HashMap class. It maintains insertion order.</w:t>
       </w:r>
     </w:p>
     <w:p>
@@ -2197,13 +3656,41 @@
           <w:shd w:val="clear" w:color="auto" w:fill="FFFFFF"/>
         </w:rPr>
       </w:pPr>
-      <w:r>
-        <w:rPr>
-          <w:rFonts w:cstheme="minorHAnsi"/>
-          <w:color w:val="333333"/>
-          <w:shd w:val="clear" w:color="auto" w:fill="FFFFFF"/>
-        </w:rPr>
-        <w:t>TreeMap is the implementation of Map and SortedMap. It maintains ascending order.</w:t>
+      <w:proofErr w:type="spellStart"/>
+      <w:r>
+        <w:rPr>
+          <w:rFonts w:cstheme="minorHAnsi"/>
+          <w:color w:val="333333"/>
+          <w:shd w:val="clear" w:color="auto" w:fill="FFFFFF"/>
+        </w:rPr>
+        <w:t>TreeMap</w:t>
+      </w:r>
+      <w:proofErr w:type="spellEnd"/>
+      <w:r>
+        <w:rPr>
+          <w:rFonts w:cstheme="minorHAnsi"/>
+          <w:color w:val="333333"/>
+          <w:shd w:val="clear" w:color="auto" w:fill="FFFFFF"/>
+        </w:rPr>
+        <w:t xml:space="preserve"> is the implementation of Map and </w:t>
+      </w:r>
+      <w:proofErr w:type="spellStart"/>
+      <w:r>
+        <w:rPr>
+          <w:rFonts w:cstheme="minorHAnsi"/>
+          <w:color w:val="333333"/>
+          <w:shd w:val="clear" w:color="auto" w:fill="FFFFFF"/>
+        </w:rPr>
+        <w:t>SortedMap</w:t>
+      </w:r>
+      <w:proofErr w:type="spellEnd"/>
+      <w:r>
+        <w:rPr>
+          <w:rFonts w:cstheme="minorHAnsi"/>
+          <w:color w:val="333333"/>
+          <w:shd w:val="clear" w:color="auto" w:fill="FFFFFF"/>
+        </w:rPr>
+        <w:t>. It maintains ascending order.</w:t>
       </w:r>
     </w:p>
     <w:p>
@@ -2344,6 +3831,7 @@
           <w:color w:val="000000"/>
           <w:lang w:eastAsia="en-IN"/>
         </w:rPr>
+        <w:lastRenderedPageBreak/>
         <w:t>Java HashMap maintains no order.</w:t>
       </w:r>
     </w:p>
@@ -2368,7 +3856,6 @@
           <w:color w:val="000000"/>
           <w:lang w:eastAsia="en-IN"/>
         </w:rPr>
-        <w:lastRenderedPageBreak/>
         <w:t>The initial default capacity of Java HashMap class is 16 with a load factor of 0.75.</w:t>
       </w:r>
     </w:p>
@@ -2613,7 +4100,25 @@
           <w:color w:val="333333"/>
           <w:shd w:val="clear" w:color="auto" w:fill="FFFFFF"/>
         </w:rPr>
-        <w:t> than HashMap because the member object is used for calculating hashcode value, which can be same for two objects.</w:t>
+        <w:t xml:space="preserve"> than HashMap because the member object is used for calculating </w:t>
+      </w:r>
+      <w:proofErr w:type="spellStart"/>
+      <w:r>
+        <w:rPr>
+          <w:rFonts w:cstheme="minorHAnsi"/>
+          <w:color w:val="333333"/>
+          <w:shd w:val="clear" w:color="auto" w:fill="FFFFFF"/>
+        </w:rPr>
+        <w:t>hashcode</w:t>
+      </w:r>
+      <w:proofErr w:type="spellEnd"/>
+      <w:r>
+        <w:rPr>
+          <w:rFonts w:cstheme="minorHAnsi"/>
+          <w:color w:val="333333"/>
+          <w:shd w:val="clear" w:color="auto" w:fill="FFFFFF"/>
+        </w:rPr>
+        <w:t xml:space="preserve"> value, which can be same for two objects.</w:t>
       </w:r>
     </w:p>
     <w:p>
@@ -2640,8 +4145,21 @@
           <w:kern w:val="36"/>
           <w:lang w:eastAsia="en-IN"/>
         </w:rPr>
-        <w:t>Difference between HashMap and TreeMap</w:t>
-      </w:r>
+        <w:t xml:space="preserve">Difference between HashMap and </w:t>
+      </w:r>
+      <w:proofErr w:type="spellStart"/>
+      <w:r>
+        <w:rPr>
+          <w:rFonts w:eastAsia="Times New Roman" w:cstheme="minorHAnsi"/>
+          <w:b/>
+          <w:bCs/>
+          <w:color w:val="FF0000"/>
+          <w:kern w:val="36"/>
+          <w:lang w:eastAsia="en-IN"/>
+        </w:rPr>
+        <w:t>TreeMap</w:t>
+      </w:r>
+      <w:proofErr w:type="spellEnd"/>
     </w:p>
     <w:p>
       <w:pPr>
@@ -2689,8 +4207,27 @@
           <w:color w:val="333333"/>
           <w:shd w:val="clear" w:color="auto" w:fill="FFFFFF"/>
         </w:rPr>
-        <w:t> is a hashtable based implementation of Map interface. Java </w:t>
-      </w:r>
+        <w:t xml:space="preserve"> is a </w:t>
+      </w:r>
+      <w:proofErr w:type="spellStart"/>
+      <w:r>
+        <w:rPr>
+          <w:rFonts w:cstheme="minorHAnsi"/>
+          <w:color w:val="333333"/>
+          <w:shd w:val="clear" w:color="auto" w:fill="FFFFFF"/>
+        </w:rPr>
+        <w:t>hashtable</w:t>
+      </w:r>
+      <w:proofErr w:type="spellEnd"/>
+      <w:r>
+        <w:rPr>
+          <w:rFonts w:cstheme="minorHAnsi"/>
+          <w:color w:val="333333"/>
+          <w:shd w:val="clear" w:color="auto" w:fill="FFFFFF"/>
+        </w:rPr>
+        <w:t xml:space="preserve"> based implementation of Map interface. Java </w:t>
+      </w:r>
+      <w:proofErr w:type="spellStart"/>
       <w:r>
         <w:rPr>
           <w:rStyle w:val="Strong"/>
@@ -2700,6 +4237,7 @@
         </w:rPr>
         <w:t>TreeMap</w:t>
       </w:r>
+      <w:proofErr w:type="spellEnd"/>
       <w:r>
         <w:rPr>
           <w:rFonts w:cstheme="minorHAnsi"/>
@@ -2762,7 +4300,25 @@
           <w:color w:val="333333"/>
           <w:shd w:val="clear" w:color="auto" w:fill="FFFFFF"/>
         </w:rPr>
-        <w:t> null values. TreeMap does not allow </w:t>
+        <w:t xml:space="preserve"> null values. </w:t>
+      </w:r>
+      <w:proofErr w:type="spellStart"/>
+      <w:r>
+        <w:rPr>
+          <w:rFonts w:cstheme="minorHAnsi"/>
+          <w:color w:val="333333"/>
+          <w:shd w:val="clear" w:color="auto" w:fill="FFFFFF"/>
+        </w:rPr>
+        <w:t>TreeMap</w:t>
+      </w:r>
+      <w:proofErr w:type="spellEnd"/>
+      <w:r>
+        <w:rPr>
+          <w:rFonts w:cstheme="minorHAnsi"/>
+          <w:color w:val="333333"/>
+          <w:shd w:val="clear" w:color="auto" w:fill="FFFFFF"/>
+        </w:rPr>
+        <w:t xml:space="preserve"> does not allow </w:t>
       </w:r>
       <w:r>
         <w:rPr>
@@ -2853,6 +4409,7 @@
           <w:lang w:eastAsia="en-IN"/>
         </w:rPr>
       </w:pPr>
+      <w:proofErr w:type="spellStart"/>
       <w:r>
         <w:rPr>
           <w:rFonts w:eastAsia="Times New Roman" w:cstheme="minorHAnsi"/>
@@ -2862,7 +4419,19 @@
           <w:kern w:val="36"/>
           <w:lang w:eastAsia="en-IN"/>
         </w:rPr>
-        <w:t>LinkedHashMap </w:t>
+        <w:t>LinkedHashMap</w:t>
+      </w:r>
+      <w:proofErr w:type="spellEnd"/>
+      <w:r>
+        <w:rPr>
+          <w:rFonts w:eastAsia="Times New Roman" w:cstheme="minorHAnsi"/>
+          <w:b/>
+          <w:bCs/>
+          <w:color w:val="FF0000"/>
+          <w:kern w:val="36"/>
+          <w:lang w:eastAsia="en-IN"/>
+        </w:rPr>
+        <w:t> </w:t>
       </w:r>
       <w:r>
         <w:rPr>
@@ -2898,7 +4467,25 @@
           <w:kern w:val="36"/>
           <w:lang w:eastAsia="en-IN"/>
         </w:rPr>
-        <w:t>Java LinkedHashMap contains values based on the key.</w:t>
+        <w:t xml:space="preserve">Java </w:t>
+      </w:r>
+      <w:proofErr w:type="spellStart"/>
+      <w:r>
+        <w:rPr>
+          <w:rFonts w:eastAsia="Times New Roman" w:cstheme="minorHAnsi"/>
+          <w:kern w:val="36"/>
+          <w:lang w:eastAsia="en-IN"/>
+        </w:rPr>
+        <w:t>LinkedHashMap</w:t>
+      </w:r>
+      <w:proofErr w:type="spellEnd"/>
+      <w:r>
+        <w:rPr>
+          <w:rFonts w:eastAsia="Times New Roman" w:cstheme="minorHAnsi"/>
+          <w:kern w:val="36"/>
+          <w:lang w:eastAsia="en-IN"/>
+        </w:rPr>
+        <w:t xml:space="preserve"> contains values based on the key.</w:t>
       </w:r>
     </w:p>
     <w:p>
@@ -2923,7 +4510,25 @@
           <w:kern w:val="36"/>
           <w:lang w:eastAsia="en-IN"/>
         </w:rPr>
-        <w:t>Java LinkedHashMap contains unique elements.</w:t>
+        <w:t xml:space="preserve">Java </w:t>
+      </w:r>
+      <w:proofErr w:type="spellStart"/>
+      <w:r>
+        <w:rPr>
+          <w:rFonts w:eastAsia="Times New Roman" w:cstheme="minorHAnsi"/>
+          <w:kern w:val="36"/>
+          <w:lang w:eastAsia="en-IN"/>
+        </w:rPr>
+        <w:t>LinkedHashMap</w:t>
+      </w:r>
+      <w:proofErr w:type="spellEnd"/>
+      <w:r>
+        <w:rPr>
+          <w:rFonts w:eastAsia="Times New Roman" w:cstheme="minorHAnsi"/>
+          <w:kern w:val="36"/>
+          <w:lang w:eastAsia="en-IN"/>
+        </w:rPr>
+        <w:t xml:space="preserve"> contains unique elements.</w:t>
       </w:r>
     </w:p>
     <w:p>
@@ -2948,7 +4553,25 @@
           <w:kern w:val="36"/>
           <w:lang w:eastAsia="en-IN"/>
         </w:rPr>
-        <w:t>Java LinkedHashMap may have one null key and multiple null values.</w:t>
+        <w:t xml:space="preserve">Java </w:t>
+      </w:r>
+      <w:proofErr w:type="spellStart"/>
+      <w:r>
+        <w:rPr>
+          <w:rFonts w:eastAsia="Times New Roman" w:cstheme="minorHAnsi"/>
+          <w:kern w:val="36"/>
+          <w:lang w:eastAsia="en-IN"/>
+        </w:rPr>
+        <w:t>LinkedHashMap</w:t>
+      </w:r>
+      <w:proofErr w:type="spellEnd"/>
+      <w:r>
+        <w:rPr>
+          <w:rFonts w:eastAsia="Times New Roman" w:cstheme="minorHAnsi"/>
+          <w:kern w:val="36"/>
+          <w:lang w:eastAsia="en-IN"/>
+        </w:rPr>
+        <w:t xml:space="preserve"> may have one null key and multiple null values.</w:t>
       </w:r>
     </w:p>
     <w:p>
@@ -2973,7 +4596,25 @@
           <w:kern w:val="36"/>
           <w:lang w:eastAsia="en-IN"/>
         </w:rPr>
-        <w:t>Java LinkedHashMap is non synchronized.</w:t>
+        <w:t xml:space="preserve">Java </w:t>
+      </w:r>
+      <w:proofErr w:type="spellStart"/>
+      <w:r>
+        <w:rPr>
+          <w:rFonts w:eastAsia="Times New Roman" w:cstheme="minorHAnsi"/>
+          <w:kern w:val="36"/>
+          <w:lang w:eastAsia="en-IN"/>
+        </w:rPr>
+        <w:t>LinkedHashMap</w:t>
+      </w:r>
+      <w:proofErr w:type="spellEnd"/>
+      <w:r>
+        <w:rPr>
+          <w:rFonts w:eastAsia="Times New Roman" w:cstheme="minorHAnsi"/>
+          <w:kern w:val="36"/>
+          <w:lang w:eastAsia="en-IN"/>
+        </w:rPr>
+        <w:t xml:space="preserve"> is non synchronized.</w:t>
       </w:r>
     </w:p>
     <w:p>
@@ -2998,7 +4639,25 @@
           <w:kern w:val="36"/>
           <w:lang w:eastAsia="en-IN"/>
         </w:rPr>
-        <w:t>Java LinkedHashMap maintains insertion order.</w:t>
+        <w:t xml:space="preserve">Java </w:t>
+      </w:r>
+      <w:proofErr w:type="spellStart"/>
+      <w:r>
+        <w:rPr>
+          <w:rFonts w:eastAsia="Times New Roman" w:cstheme="minorHAnsi"/>
+          <w:kern w:val="36"/>
+          <w:lang w:eastAsia="en-IN"/>
+        </w:rPr>
+        <w:t>LinkedHashMap</w:t>
+      </w:r>
+      <w:proofErr w:type="spellEnd"/>
+      <w:r>
+        <w:rPr>
+          <w:rFonts w:eastAsia="Times New Roman" w:cstheme="minorHAnsi"/>
+          <w:kern w:val="36"/>
+          <w:lang w:eastAsia="en-IN"/>
+        </w:rPr>
+        <w:t xml:space="preserve"> maintains insertion order.</w:t>
       </w:r>
     </w:p>
     <w:p>
@@ -3041,6 +4700,7 @@
           <w:lang w:eastAsia="en-IN"/>
         </w:rPr>
       </w:pPr>
+      <w:proofErr w:type="spellStart"/>
       <w:r>
         <w:rPr>
           <w:rFonts w:eastAsia="Times New Roman" w:cstheme="minorHAnsi"/>
@@ -3050,7 +4710,19 @@
           <w:kern w:val="36"/>
           <w:lang w:eastAsia="en-IN"/>
         </w:rPr>
-        <w:t>TreeMap class</w:t>
+        <w:t>TreeMap</w:t>
+      </w:r>
+      <w:proofErr w:type="spellEnd"/>
+      <w:r>
+        <w:rPr>
+          <w:rFonts w:eastAsia="Times New Roman" w:cstheme="minorHAnsi"/>
+          <w:b/>
+          <w:bCs/>
+          <w:color w:val="FF0000"/>
+          <w:kern w:val="36"/>
+          <w:lang w:eastAsia="en-IN"/>
+        </w:rPr>
+        <w:t xml:space="preserve"> class</w:t>
       </w:r>
     </w:p>
     <w:p>
@@ -3075,7 +4747,61 @@
           <w:kern w:val="36"/>
           <w:lang w:eastAsia="en-IN"/>
         </w:rPr>
-        <w:t>Java TreeMap contains values based on the key. It implements the NavigableMap interface and extends AbstractMap class.</w:t>
+        <w:t xml:space="preserve">Java </w:t>
+      </w:r>
+      <w:proofErr w:type="spellStart"/>
+      <w:r>
+        <w:rPr>
+          <w:rFonts w:eastAsia="Times New Roman" w:cstheme="minorHAnsi"/>
+          <w:kern w:val="36"/>
+          <w:lang w:eastAsia="en-IN"/>
+        </w:rPr>
+        <w:t>TreeMap</w:t>
+      </w:r>
+      <w:proofErr w:type="spellEnd"/>
+      <w:r>
+        <w:rPr>
+          <w:rFonts w:eastAsia="Times New Roman" w:cstheme="minorHAnsi"/>
+          <w:kern w:val="36"/>
+          <w:lang w:eastAsia="en-IN"/>
+        </w:rPr>
+        <w:t xml:space="preserve"> contains values based on the key. It implements the </w:t>
+      </w:r>
+      <w:proofErr w:type="spellStart"/>
+      <w:r>
+        <w:rPr>
+          <w:rFonts w:eastAsia="Times New Roman" w:cstheme="minorHAnsi"/>
+          <w:kern w:val="36"/>
+          <w:lang w:eastAsia="en-IN"/>
+        </w:rPr>
+        <w:t>NavigableMap</w:t>
+      </w:r>
+      <w:proofErr w:type="spellEnd"/>
+      <w:r>
+        <w:rPr>
+          <w:rFonts w:eastAsia="Times New Roman" w:cstheme="minorHAnsi"/>
+          <w:kern w:val="36"/>
+          <w:lang w:eastAsia="en-IN"/>
+        </w:rPr>
+        <w:t xml:space="preserve"> interface and extends </w:t>
+      </w:r>
+      <w:proofErr w:type="spellStart"/>
+      <w:r>
+        <w:rPr>
+          <w:rFonts w:eastAsia="Times New Roman" w:cstheme="minorHAnsi"/>
+          <w:kern w:val="36"/>
+          <w:lang w:eastAsia="en-IN"/>
+        </w:rPr>
+        <w:t>AbstractMap</w:t>
+      </w:r>
+      <w:proofErr w:type="spellEnd"/>
+      <w:r>
+        <w:rPr>
+          <w:rFonts w:eastAsia="Times New Roman" w:cstheme="minorHAnsi"/>
+          <w:kern w:val="36"/>
+          <w:lang w:eastAsia="en-IN"/>
+        </w:rPr>
+        <w:t xml:space="preserve"> class.</w:t>
       </w:r>
     </w:p>
     <w:p>
@@ -3100,7 +4826,25 @@
           <w:kern w:val="36"/>
           <w:lang w:eastAsia="en-IN"/>
         </w:rPr>
-        <w:t>Java TreeMap contains only unique elements.</w:t>
+        <w:t xml:space="preserve">Java </w:t>
+      </w:r>
+      <w:proofErr w:type="spellStart"/>
+      <w:r>
+        <w:rPr>
+          <w:rFonts w:eastAsia="Times New Roman" w:cstheme="minorHAnsi"/>
+          <w:kern w:val="36"/>
+          <w:lang w:eastAsia="en-IN"/>
+        </w:rPr>
+        <w:t>TreeMap</w:t>
+      </w:r>
+      <w:proofErr w:type="spellEnd"/>
+      <w:r>
+        <w:rPr>
+          <w:rFonts w:eastAsia="Times New Roman" w:cstheme="minorHAnsi"/>
+          <w:kern w:val="36"/>
+          <w:lang w:eastAsia="en-IN"/>
+        </w:rPr>
+        <w:t xml:space="preserve"> contains only unique elements.</w:t>
       </w:r>
     </w:p>
     <w:p>
@@ -3125,7 +4869,25 @@
           <w:kern w:val="36"/>
           <w:lang w:eastAsia="en-IN"/>
         </w:rPr>
-        <w:t>Java TreeMap cannot have a null key but can have multiple null values.</w:t>
+        <w:t xml:space="preserve">Java </w:t>
+      </w:r>
+      <w:proofErr w:type="spellStart"/>
+      <w:r>
+        <w:rPr>
+          <w:rFonts w:eastAsia="Times New Roman" w:cstheme="minorHAnsi"/>
+          <w:kern w:val="36"/>
+          <w:lang w:eastAsia="en-IN"/>
+        </w:rPr>
+        <w:t>TreeMap</w:t>
+      </w:r>
+      <w:proofErr w:type="spellEnd"/>
+      <w:r>
+        <w:rPr>
+          <w:rFonts w:eastAsia="Times New Roman" w:cstheme="minorHAnsi"/>
+          <w:kern w:val="36"/>
+          <w:lang w:eastAsia="en-IN"/>
+        </w:rPr>
+        <w:t xml:space="preserve"> cannot have a null key but can have multiple null values.</w:t>
       </w:r>
     </w:p>
     <w:p>
@@ -3150,7 +4912,25 @@
           <w:kern w:val="36"/>
           <w:lang w:eastAsia="en-IN"/>
         </w:rPr>
-        <w:t>Java TreeMap is non synchronized.</w:t>
+        <w:t xml:space="preserve">Java </w:t>
+      </w:r>
+      <w:proofErr w:type="spellStart"/>
+      <w:r>
+        <w:rPr>
+          <w:rFonts w:eastAsia="Times New Roman" w:cstheme="minorHAnsi"/>
+          <w:kern w:val="36"/>
+          <w:lang w:eastAsia="en-IN"/>
+        </w:rPr>
+        <w:t>TreeMap</w:t>
+      </w:r>
+      <w:proofErr w:type="spellEnd"/>
+      <w:r>
+        <w:rPr>
+          <w:rFonts w:eastAsia="Times New Roman" w:cstheme="minorHAnsi"/>
+          <w:kern w:val="36"/>
+          <w:lang w:eastAsia="en-IN"/>
+        </w:rPr>
+        <w:t xml:space="preserve"> is non synchronized.</w:t>
       </w:r>
     </w:p>
     <w:p>
@@ -3175,7 +4955,25 @@
           <w:kern w:val="36"/>
           <w:lang w:eastAsia="en-IN"/>
         </w:rPr>
-        <w:t>Java TreeMap maintains ascending order.</w:t>
+        <w:t xml:space="preserve">Java </w:t>
+      </w:r>
+      <w:proofErr w:type="spellStart"/>
+      <w:r>
+        <w:rPr>
+          <w:rFonts w:eastAsia="Times New Roman" w:cstheme="minorHAnsi"/>
+          <w:kern w:val="36"/>
+          <w:lang w:eastAsia="en-IN"/>
+        </w:rPr>
+        <w:t>TreeMap</w:t>
+      </w:r>
+      <w:proofErr w:type="spellEnd"/>
+      <w:r>
+        <w:rPr>
+          <w:rFonts w:eastAsia="Times New Roman" w:cstheme="minorHAnsi"/>
+          <w:kern w:val="36"/>
+          <w:lang w:eastAsia="en-IN"/>
+        </w:rPr>
+        <w:t xml:space="preserve"> maintains ascending order.</w:t>
       </w:r>
     </w:p>
     <w:p>
@@ -3193,6 +4991,7 @@
           <w:lang w:eastAsia="en-IN"/>
         </w:rPr>
       </w:pPr>
+      <w:proofErr w:type="spellStart"/>
       <w:r>
         <w:rPr>
           <w:rFonts w:eastAsia="Times New Roman" w:cstheme="minorHAnsi"/>
@@ -3202,7 +5001,19 @@
           <w:kern w:val="36"/>
           <w:lang w:eastAsia="en-IN"/>
         </w:rPr>
-        <w:t>Hashtable class</w:t>
+        <w:t>Hashtable</w:t>
+      </w:r>
+      <w:proofErr w:type="spellEnd"/>
+      <w:r>
+        <w:rPr>
+          <w:rFonts w:eastAsia="Times New Roman" w:cstheme="minorHAnsi"/>
+          <w:b/>
+          <w:bCs/>
+          <w:color w:val="FF0000"/>
+          <w:kern w:val="36"/>
+          <w:lang w:eastAsia="en-IN"/>
+        </w:rPr>
+        <w:t xml:space="preserve"> class</w:t>
       </w:r>
     </w:p>
     <w:p>
@@ -3227,7 +5038,71 @@
           <w:kern w:val="36"/>
           <w:lang w:eastAsia="en-IN"/>
         </w:rPr>
-        <w:t>A Hashtable is an array of a list. Each list is known as a bucket. The position of the bucket is identified by calling the hashcode() method. A Hashtable contains values based on the key.</w:t>
+        <w:t xml:space="preserve">A </w:t>
+      </w:r>
+      <w:proofErr w:type="spellStart"/>
+      <w:r>
+        <w:rPr>
+          <w:rFonts w:eastAsia="Times New Roman" w:cstheme="minorHAnsi"/>
+          <w:kern w:val="36"/>
+          <w:lang w:eastAsia="en-IN"/>
+        </w:rPr>
+        <w:t>Hashtable</w:t>
+      </w:r>
+      <w:proofErr w:type="spellEnd"/>
+      <w:r>
+        <w:rPr>
+          <w:rFonts w:eastAsia="Times New Roman" w:cstheme="minorHAnsi"/>
+          <w:kern w:val="36"/>
+          <w:lang w:eastAsia="en-IN"/>
+        </w:rPr>
+        <w:t xml:space="preserve"> is an array of a list. Each list is known as a bucket. The position of the bucket is identified by calling the </w:t>
+      </w:r>
+      <w:proofErr w:type="spellStart"/>
+      <w:proofErr w:type="gramStart"/>
+      <w:r>
+        <w:rPr>
+          <w:rFonts w:eastAsia="Times New Roman" w:cstheme="minorHAnsi"/>
+          <w:kern w:val="36"/>
+          <w:lang w:eastAsia="en-IN"/>
+        </w:rPr>
+        <w:t>hashcode</w:t>
+      </w:r>
+      <w:proofErr w:type="spellEnd"/>
+      <w:r>
+        <w:rPr>
+          <w:rFonts w:eastAsia="Times New Roman" w:cstheme="minorHAnsi"/>
+          <w:kern w:val="36"/>
+          <w:lang w:eastAsia="en-IN"/>
+        </w:rPr>
+        <w:t>(</w:t>
+      </w:r>
+      <w:proofErr w:type="gramEnd"/>
+      <w:r>
+        <w:rPr>
+          <w:rFonts w:eastAsia="Times New Roman" w:cstheme="minorHAnsi"/>
+          <w:kern w:val="36"/>
+          <w:lang w:eastAsia="en-IN"/>
+        </w:rPr>
+        <w:t xml:space="preserve">) method. A </w:t>
+      </w:r>
+      <w:proofErr w:type="spellStart"/>
+      <w:r>
+        <w:rPr>
+          <w:rFonts w:eastAsia="Times New Roman" w:cstheme="minorHAnsi"/>
+          <w:kern w:val="36"/>
+          <w:lang w:eastAsia="en-IN"/>
+        </w:rPr>
+        <w:t>Hashtable</w:t>
+      </w:r>
+      <w:proofErr w:type="spellEnd"/>
+      <w:r>
+        <w:rPr>
+          <w:rFonts w:eastAsia="Times New Roman" w:cstheme="minorHAnsi"/>
+          <w:kern w:val="36"/>
+          <w:lang w:eastAsia="en-IN"/>
+        </w:rPr>
+        <w:t xml:space="preserve"> contains values based on the key.</w:t>
       </w:r>
     </w:p>
     <w:p>
@@ -3252,7 +5127,25 @@
           <w:kern w:val="36"/>
           <w:lang w:eastAsia="en-IN"/>
         </w:rPr>
-        <w:t>Java Hashtable class contains unique elements.</w:t>
+        <w:t xml:space="preserve">Java </w:t>
+      </w:r>
+      <w:proofErr w:type="spellStart"/>
+      <w:r>
+        <w:rPr>
+          <w:rFonts w:eastAsia="Times New Roman" w:cstheme="minorHAnsi"/>
+          <w:kern w:val="36"/>
+          <w:lang w:eastAsia="en-IN"/>
+        </w:rPr>
+        <w:t>Hashtable</w:t>
+      </w:r>
+      <w:proofErr w:type="spellEnd"/>
+      <w:r>
+        <w:rPr>
+          <w:rFonts w:eastAsia="Times New Roman" w:cstheme="minorHAnsi"/>
+          <w:kern w:val="36"/>
+          <w:lang w:eastAsia="en-IN"/>
+        </w:rPr>
+        <w:t xml:space="preserve"> class contains unique elements.</w:t>
       </w:r>
     </w:p>
     <w:p>
@@ -3277,7 +5170,25 @@
           <w:kern w:val="36"/>
           <w:lang w:eastAsia="en-IN"/>
         </w:rPr>
-        <w:t>Java Hashtable class doesn't allow null key or value.</w:t>
+        <w:t xml:space="preserve">Java </w:t>
+      </w:r>
+      <w:proofErr w:type="spellStart"/>
+      <w:r>
+        <w:rPr>
+          <w:rFonts w:eastAsia="Times New Roman" w:cstheme="minorHAnsi"/>
+          <w:kern w:val="36"/>
+          <w:lang w:eastAsia="en-IN"/>
+        </w:rPr>
+        <w:t>Hashtable</w:t>
+      </w:r>
+      <w:proofErr w:type="spellEnd"/>
+      <w:r>
+        <w:rPr>
+          <w:rFonts w:eastAsia="Times New Roman" w:cstheme="minorHAnsi"/>
+          <w:kern w:val="36"/>
+          <w:lang w:eastAsia="en-IN"/>
+        </w:rPr>
+        <w:t xml:space="preserve"> class doesn't allow null key or value.</w:t>
       </w:r>
     </w:p>
     <w:p>
@@ -3302,7 +5213,26 @@
           <w:kern w:val="36"/>
           <w:lang w:eastAsia="en-IN"/>
         </w:rPr>
-        <w:t>Java Hashtable class is synchronized.</w:t>
+        <w:lastRenderedPageBreak/>
+        <w:t xml:space="preserve">Java </w:t>
+      </w:r>
+      <w:proofErr w:type="spellStart"/>
+      <w:r>
+        <w:rPr>
+          <w:rFonts w:eastAsia="Times New Roman" w:cstheme="minorHAnsi"/>
+          <w:kern w:val="36"/>
+          <w:lang w:eastAsia="en-IN"/>
+        </w:rPr>
+        <w:t>Hashtable</w:t>
+      </w:r>
+      <w:proofErr w:type="spellEnd"/>
+      <w:r>
+        <w:rPr>
+          <w:rFonts w:eastAsia="Times New Roman" w:cstheme="minorHAnsi"/>
+          <w:kern w:val="36"/>
+          <w:lang w:eastAsia="en-IN"/>
+        </w:rPr>
+        <w:t xml:space="preserve"> class is synchronized.</w:t>
       </w:r>
     </w:p>
     <w:p>
@@ -3327,8 +5257,43 @@
           <w:kern w:val="36"/>
           <w:lang w:eastAsia="en-IN"/>
         </w:rPr>
-        <w:lastRenderedPageBreak/>
-        <w:t>The initial default capacity of Hashtable class is 11 whereas loadFactor is 0.75.</w:t>
+        <w:t xml:space="preserve">The initial default capacity of </w:t>
+      </w:r>
+      <w:proofErr w:type="spellStart"/>
+      <w:r>
+        <w:rPr>
+          <w:rFonts w:eastAsia="Times New Roman" w:cstheme="minorHAnsi"/>
+          <w:kern w:val="36"/>
+          <w:lang w:eastAsia="en-IN"/>
+        </w:rPr>
+        <w:t>Hashtable</w:t>
+      </w:r>
+      <w:proofErr w:type="spellEnd"/>
+      <w:r>
+        <w:rPr>
+          <w:rFonts w:eastAsia="Times New Roman" w:cstheme="minorHAnsi"/>
+          <w:kern w:val="36"/>
+          <w:lang w:eastAsia="en-IN"/>
+        </w:rPr>
+        <w:t xml:space="preserve"> class is 11 whereas </w:t>
+      </w:r>
+      <w:proofErr w:type="spellStart"/>
+      <w:r>
+        <w:rPr>
+          <w:rFonts w:eastAsia="Times New Roman" w:cstheme="minorHAnsi"/>
+          <w:kern w:val="36"/>
+          <w:lang w:eastAsia="en-IN"/>
+        </w:rPr>
+        <w:t>loadFactor</w:t>
+      </w:r>
+      <w:proofErr w:type="spellEnd"/>
+      <w:r>
+        <w:rPr>
+          <w:rFonts w:eastAsia="Times New Roman" w:cstheme="minorHAnsi"/>
+          <w:kern w:val="36"/>
+          <w:lang w:eastAsia="en-IN"/>
+        </w:rPr>
+        <w:t xml:space="preserve"> is 0.75.</w:t>
       </w:r>
     </w:p>
     <w:p>
@@ -3355,8 +5320,21 @@
           <w:kern w:val="36"/>
           <w:lang w:eastAsia="en-IN"/>
         </w:rPr>
-        <w:t>Difference between HashMap and Hashtable</w:t>
-      </w:r>
+        <w:t xml:space="preserve">Difference between HashMap and </w:t>
+      </w:r>
+      <w:proofErr w:type="spellStart"/>
+      <w:r>
+        <w:rPr>
+          <w:rFonts w:eastAsia="Times New Roman" w:cstheme="minorHAnsi"/>
+          <w:b/>
+          <w:bCs/>
+          <w:color w:val="FF0000"/>
+          <w:kern w:val="36"/>
+          <w:lang w:eastAsia="en-IN"/>
+        </w:rPr>
+        <w:t>Hashtable</w:t>
+      </w:r>
+      <w:proofErr w:type="spellEnd"/>
     </w:p>
     <w:p>
       <w:pPr>
@@ -3377,7 +5355,25 @@
           <w:kern w:val="36"/>
           <w:lang w:eastAsia="en-IN"/>
         </w:rPr>
-        <w:t>HashMap and Hashtable both are used to store data in key and value form. Both are using hashing technique to store unique keys.</w:t>
+        <w:t xml:space="preserve">HashMap and </w:t>
+      </w:r>
+      <w:proofErr w:type="spellStart"/>
+      <w:r>
+        <w:rPr>
+          <w:rFonts w:eastAsia="Times New Roman" w:cstheme="minorHAnsi"/>
+          <w:kern w:val="36"/>
+          <w:lang w:eastAsia="en-IN"/>
+        </w:rPr>
+        <w:t>Hashtable</w:t>
+      </w:r>
+      <w:proofErr w:type="spellEnd"/>
+      <w:r>
+        <w:rPr>
+          <w:rFonts w:eastAsia="Times New Roman" w:cstheme="minorHAnsi"/>
+          <w:kern w:val="36"/>
+          <w:lang w:eastAsia="en-IN"/>
+        </w:rPr>
+        <w:t xml:space="preserve"> both are used to store data in key and value form. Both are using hashing technique to store unique keys.</w:t>
       </w:r>
       <w:r>
         <w:rPr>
@@ -3427,7 +5423,25 @@
           <w:color w:val="333333"/>
           <w:shd w:val="clear" w:color="auto" w:fill="FFFFFF"/>
         </w:rPr>
-        <w:t>. It is not-thread safe and can't be shared between many threads without proper synchronization code. Hashtable is </w:t>
+        <w:t xml:space="preserve">. It is not-thread safe and can't be shared between many threads without proper synchronization code. </w:t>
+      </w:r>
+      <w:proofErr w:type="spellStart"/>
+      <w:r>
+        <w:rPr>
+          <w:rFonts w:cstheme="minorHAnsi"/>
+          <w:color w:val="333333"/>
+          <w:shd w:val="clear" w:color="auto" w:fill="FFFFFF"/>
+        </w:rPr>
+        <w:t>Hashtable</w:t>
+      </w:r>
+      <w:proofErr w:type="spellEnd"/>
+      <w:r>
+        <w:rPr>
+          <w:rFonts w:cstheme="minorHAnsi"/>
+          <w:color w:val="333333"/>
+          <w:shd w:val="clear" w:color="auto" w:fill="FFFFFF"/>
+        </w:rPr>
+        <w:t xml:space="preserve"> is </w:t>
       </w:r>
       <w:r>
         <w:rPr>
@@ -3484,7 +5498,25 @@
           <w:color w:val="333333"/>
           <w:shd w:val="clear" w:color="auto" w:fill="FFFFFF"/>
         </w:rPr>
-        <w:t>. Hashtable </w:t>
+        <w:t xml:space="preserve">. </w:t>
+      </w:r>
+      <w:proofErr w:type="spellStart"/>
+      <w:r>
+        <w:rPr>
+          <w:rFonts w:cstheme="minorHAnsi"/>
+          <w:color w:val="333333"/>
+          <w:shd w:val="clear" w:color="auto" w:fill="FFFFFF"/>
+        </w:rPr>
+        <w:t>Hashtable</w:t>
+      </w:r>
+      <w:proofErr w:type="spellEnd"/>
+      <w:r>
+        <w:rPr>
+          <w:rFonts w:cstheme="minorHAnsi"/>
+          <w:color w:val="333333"/>
+          <w:shd w:val="clear" w:color="auto" w:fill="FFFFFF"/>
+        </w:rPr>
+        <w:t> </w:t>
       </w:r>
       <w:r>
         <w:rPr>
@@ -3542,7 +5574,25 @@
           <w:color w:val="333333"/>
           <w:shd w:val="clear" w:color="auto" w:fill="FFFFFF"/>
         </w:rPr>
-        <w:t>. Hashtable is </w:t>
+        <w:t xml:space="preserve">. </w:t>
+      </w:r>
+      <w:proofErr w:type="spellStart"/>
+      <w:r>
+        <w:rPr>
+          <w:rFonts w:cstheme="minorHAnsi"/>
+          <w:color w:val="333333"/>
+          <w:shd w:val="clear" w:color="auto" w:fill="FFFFFF"/>
+        </w:rPr>
+        <w:t>Hashtable</w:t>
+      </w:r>
+      <w:proofErr w:type="spellEnd"/>
+      <w:r>
+        <w:rPr>
+          <w:rFonts w:cstheme="minorHAnsi"/>
+          <w:color w:val="333333"/>
+          <w:shd w:val="clear" w:color="auto" w:fill="FFFFFF"/>
+        </w:rPr>
+        <w:t xml:space="preserve"> is </w:t>
       </w:r>
       <w:r>
         <w:rPr>
@@ -3603,7 +5653,47 @@
           <w:bCs/>
           <w:shd w:val="clear" w:color="auto" w:fill="FFFFFF"/>
         </w:rPr>
-        <w:t>Map m = Collections.synchronizedMap(hashMap);</w:t>
+        <w:t xml:space="preserve">Map m = </w:t>
+      </w:r>
+      <w:proofErr w:type="spellStart"/>
+      <w:r>
+        <w:rPr>
+          <w:rFonts w:cstheme="minorHAnsi"/>
+          <w:b/>
+          <w:bCs/>
+          <w:shd w:val="clear" w:color="auto" w:fill="FFFFFF"/>
+        </w:rPr>
+        <w:t>Collections.synchronizedMap</w:t>
+      </w:r>
+      <w:proofErr w:type="spellEnd"/>
+      <w:r>
+        <w:rPr>
+          <w:rFonts w:cstheme="minorHAnsi"/>
+          <w:b/>
+          <w:bCs/>
+          <w:shd w:val="clear" w:color="auto" w:fill="FFFFFF"/>
+        </w:rPr>
+        <w:t>(</w:t>
+      </w:r>
+      <w:proofErr w:type="spellStart"/>
+      <w:r>
+        <w:rPr>
+          <w:rFonts w:cstheme="minorHAnsi"/>
+          <w:b/>
+          <w:bCs/>
+          <w:shd w:val="clear" w:color="auto" w:fill="FFFFFF"/>
+        </w:rPr>
+        <w:t>hashMap</w:t>
+      </w:r>
+      <w:proofErr w:type="spellEnd"/>
+      <w:r>
+        <w:rPr>
+          <w:rFonts w:cstheme="minorHAnsi"/>
+          <w:b/>
+          <w:bCs/>
+          <w:shd w:val="clear" w:color="auto" w:fill="FFFFFF"/>
+        </w:rPr>
+        <w:t>);</w:t>
       </w:r>
       <w:r>
         <w:rPr>
@@ -3627,6 +5717,7 @@
           <w:lang w:eastAsia="en-IN"/>
         </w:rPr>
       </w:pPr>
+      <w:proofErr w:type="spellStart"/>
       <w:r>
         <w:rPr>
           <w:rFonts w:cstheme="minorHAnsi"/>
@@ -3637,6 +5728,7 @@
         </w:rPr>
         <w:t>Hashtable</w:t>
       </w:r>
+      <w:proofErr w:type="spellEnd"/>
       <w:r>
         <w:rPr>
           <w:rFonts w:cstheme="minorHAnsi"/>
@@ -3670,7 +5762,31 @@
           <w:kern w:val="36"/>
           <w:lang w:eastAsia="en-IN"/>
         </w:rPr>
-        <w:t>Java EnumSet Class</w:t>
+        <w:t xml:space="preserve">Java </w:t>
+      </w:r>
+      <w:proofErr w:type="spellStart"/>
+      <w:r>
+        <w:rPr>
+          <w:rFonts w:eastAsia="Times New Roman" w:cstheme="minorHAnsi"/>
+          <w:b/>
+          <w:bCs/>
+          <w:color w:val="FF0000"/>
+          <w:kern w:val="36"/>
+          <w:lang w:eastAsia="en-IN"/>
+        </w:rPr>
+        <w:t>EnumSet</w:t>
+      </w:r>
+      <w:proofErr w:type="spellEnd"/>
+      <w:r>
+        <w:rPr>
+          <w:rFonts w:eastAsia="Times New Roman" w:cstheme="minorHAnsi"/>
+          <w:b/>
+          <w:bCs/>
+          <w:color w:val="FF0000"/>
+          <w:kern w:val="36"/>
+          <w:lang w:eastAsia="en-IN"/>
+        </w:rPr>
+        <w:t xml:space="preserve"> Class</w:t>
       </w:r>
     </w:p>
     <w:p>
@@ -3702,7 +5818,61 @@
           <w:kern w:val="36"/>
           <w:lang w:eastAsia="en-IN"/>
         </w:rPr>
-        <w:t>Java EnumSet class is the specialized Set implementation for use with enum types. It inherits AbstractSet class and implements the Set interface.</w:t>
+        <w:t xml:space="preserve">Java </w:t>
+      </w:r>
+      <w:proofErr w:type="spellStart"/>
+      <w:r>
+        <w:rPr>
+          <w:rFonts w:eastAsia="Times New Roman" w:cstheme="minorHAnsi"/>
+          <w:kern w:val="36"/>
+          <w:lang w:eastAsia="en-IN"/>
+        </w:rPr>
+        <w:t>EnumSet</w:t>
+      </w:r>
+      <w:proofErr w:type="spellEnd"/>
+      <w:r>
+        <w:rPr>
+          <w:rFonts w:eastAsia="Times New Roman" w:cstheme="minorHAnsi"/>
+          <w:kern w:val="36"/>
+          <w:lang w:eastAsia="en-IN"/>
+        </w:rPr>
+        <w:t xml:space="preserve"> class is the specialized Set implementation for use with </w:t>
+      </w:r>
+      <w:proofErr w:type="spellStart"/>
+      <w:r>
+        <w:rPr>
+          <w:rFonts w:eastAsia="Times New Roman" w:cstheme="minorHAnsi"/>
+          <w:kern w:val="36"/>
+          <w:lang w:eastAsia="en-IN"/>
+        </w:rPr>
+        <w:t>enum</w:t>
+      </w:r>
+      <w:proofErr w:type="spellEnd"/>
+      <w:r>
+        <w:rPr>
+          <w:rFonts w:eastAsia="Times New Roman" w:cstheme="minorHAnsi"/>
+          <w:kern w:val="36"/>
+          <w:lang w:eastAsia="en-IN"/>
+        </w:rPr>
+        <w:t xml:space="preserve"> types. It inherits </w:t>
+      </w:r>
+      <w:proofErr w:type="spellStart"/>
+      <w:r>
+        <w:rPr>
+          <w:rFonts w:eastAsia="Times New Roman" w:cstheme="minorHAnsi"/>
+          <w:kern w:val="36"/>
+          <w:lang w:eastAsia="en-IN"/>
+        </w:rPr>
+        <w:t>AbstractSet</w:t>
+      </w:r>
+      <w:proofErr w:type="spellEnd"/>
+      <w:r>
+        <w:rPr>
+          <w:rFonts w:eastAsia="Times New Roman" w:cstheme="minorHAnsi"/>
+          <w:kern w:val="36"/>
+          <w:lang w:eastAsia="en-IN"/>
+        </w:rPr>
+        <w:t xml:space="preserve"> class and implements the Set interface.</w:t>
       </w:r>
     </w:p>
     <w:p>
@@ -3761,7 +5931,63 @@
           <w:kern w:val="36"/>
           <w:lang w:eastAsia="en-IN"/>
         </w:rPr>
-        <w:t>Java Comparable interface is used to order the objects of the user-defined class. This interface is found in java.lang package and contains only one method named compareTo(Object). It provides a single sorting sequence only, i.e., you can sort the elements on the basis of single data member only. For example, it may be rollno, name, age or anything else.</w:t>
+        <w:t xml:space="preserve">Java Comparable interface is used to order the objects of the user-defined class. This interface is found in </w:t>
+      </w:r>
+      <w:proofErr w:type="spellStart"/>
+      <w:proofErr w:type="gramStart"/>
+      <w:r>
+        <w:rPr>
+          <w:rFonts w:eastAsia="Times New Roman" w:cstheme="minorHAnsi"/>
+          <w:kern w:val="36"/>
+          <w:lang w:eastAsia="en-IN"/>
+        </w:rPr>
+        <w:t>java.lang</w:t>
+      </w:r>
+      <w:proofErr w:type="spellEnd"/>
+      <w:proofErr w:type="gramEnd"/>
+      <w:r>
+        <w:rPr>
+          <w:rFonts w:eastAsia="Times New Roman" w:cstheme="minorHAnsi"/>
+          <w:kern w:val="36"/>
+          <w:lang w:eastAsia="en-IN"/>
+        </w:rPr>
+        <w:t xml:space="preserve"> package and contains only one method named </w:t>
+      </w:r>
+      <w:proofErr w:type="spellStart"/>
+      <w:r>
+        <w:rPr>
+          <w:rFonts w:eastAsia="Times New Roman" w:cstheme="minorHAnsi"/>
+          <w:kern w:val="36"/>
+          <w:lang w:eastAsia="en-IN"/>
+        </w:rPr>
+        <w:t>compareTo</w:t>
+      </w:r>
+      <w:proofErr w:type="spellEnd"/>
+      <w:r>
+        <w:rPr>
+          <w:rFonts w:eastAsia="Times New Roman" w:cstheme="minorHAnsi"/>
+          <w:kern w:val="36"/>
+          <w:lang w:eastAsia="en-IN"/>
+        </w:rPr>
+        <w:t xml:space="preserve">(Object). It provides a single sorting sequence only, i.e., you can sort the elements on the basis of single data member only. For example, it may be </w:t>
+      </w:r>
+      <w:proofErr w:type="spellStart"/>
+      <w:r>
+        <w:rPr>
+          <w:rFonts w:eastAsia="Times New Roman" w:cstheme="minorHAnsi"/>
+          <w:kern w:val="36"/>
+          <w:lang w:eastAsia="en-IN"/>
+        </w:rPr>
+        <w:t>rollno</w:t>
+      </w:r>
+      <w:proofErr w:type="spellEnd"/>
+      <w:r>
+        <w:rPr>
+          <w:rFonts w:eastAsia="Times New Roman" w:cstheme="minorHAnsi"/>
+          <w:kern w:val="36"/>
+          <w:lang w:eastAsia="en-IN"/>
+        </w:rPr>
+        <w:t>, name, age or anything else.</w:t>
       </w:r>
     </w:p>
     <w:p>
@@ -3903,7 +6129,27 @@
           <w:kern w:val="36"/>
           <w:lang w:eastAsia="en-IN"/>
         </w:rPr>
-        <w:t>This interface is found in java.util package and contains 2 methods compare(Object obj1,Object obj2) and equals(Object element).</w:t>
+        <w:t xml:space="preserve">This interface is found in </w:t>
+      </w:r>
+      <w:proofErr w:type="spellStart"/>
+      <w:proofErr w:type="gramStart"/>
+      <w:r>
+        <w:rPr>
+          <w:rFonts w:eastAsia="Times New Roman" w:cstheme="minorHAnsi"/>
+          <w:kern w:val="36"/>
+          <w:lang w:eastAsia="en-IN"/>
+        </w:rPr>
+        <w:t>java.util</w:t>
+      </w:r>
+      <w:proofErr w:type="spellEnd"/>
+      <w:proofErr w:type="gramEnd"/>
+      <w:r>
+        <w:rPr>
+          <w:rFonts w:eastAsia="Times New Roman" w:cstheme="minorHAnsi"/>
+          <w:kern w:val="36"/>
+          <w:lang w:eastAsia="en-IN"/>
+        </w:rPr>
+        <w:t xml:space="preserve"> package and contains 2 methods compare(Object obj1,Object obj2) and equals(Object element).</w:t>
       </w:r>
     </w:p>
     <w:p>
@@ -3925,7 +6171,25 @@
           <w:kern w:val="36"/>
           <w:lang w:eastAsia="en-IN"/>
         </w:rPr>
-        <w:t>It provides multiple sorting sequences, i.e., you can sort the elements on the basis of any data member, for example, rollno, name, age or anything else.</w:t>
+        <w:t xml:space="preserve">It provides multiple sorting sequences, i.e., you can sort the elements on the basis of any data member, for example, </w:t>
+      </w:r>
+      <w:proofErr w:type="spellStart"/>
+      <w:r>
+        <w:rPr>
+          <w:rFonts w:eastAsia="Times New Roman" w:cstheme="minorHAnsi"/>
+          <w:kern w:val="36"/>
+          <w:lang w:eastAsia="en-IN"/>
+        </w:rPr>
+        <w:t>rollno</w:t>
+      </w:r>
+      <w:proofErr w:type="spellEnd"/>
+      <w:r>
+        <w:rPr>
+          <w:rFonts w:eastAsia="Times New Roman" w:cstheme="minorHAnsi"/>
+          <w:kern w:val="36"/>
+          <w:lang w:eastAsia="en-IN"/>
+        </w:rPr>
+        <w:t>, name, age or anything else.</w:t>
       </w:r>
     </w:p>
     <w:p>
@@ -3955,7 +6219,25 @@
           <w:kern w:val="36"/>
           <w:lang w:eastAsia="en-IN"/>
         </w:rPr>
-        <w:t>Comparator&lt;Student&gt; cm1=Comparator.comparing(Student::getName);  </w:t>
+        <w:t>Comparator&lt;Student&gt; cm1=Comparator.comparing(</w:t>
+      </w:r>
+      <w:proofErr w:type="gramStart"/>
+      <w:r>
+        <w:rPr>
+          <w:rFonts w:eastAsia="Times New Roman" w:cstheme="minorHAnsi"/>
+          <w:kern w:val="36"/>
+          <w:lang w:eastAsia="en-IN"/>
+        </w:rPr>
+        <w:t>Student::</w:t>
+      </w:r>
+      <w:proofErr w:type="gramEnd"/>
+      <w:r>
+        <w:rPr>
+          <w:rFonts w:eastAsia="Times New Roman" w:cstheme="minorHAnsi"/>
+          <w:kern w:val="36"/>
+          <w:lang w:eastAsia="en-IN"/>
+        </w:rPr>
+        <w:t>getName);  </w:t>
       </w:r>
     </w:p>
     <w:p>
@@ -3985,7 +6267,43 @@
           <w:kern w:val="36"/>
           <w:lang w:eastAsia="en-IN"/>
         </w:rPr>
-        <w:t>   Collections.sort(al,cm1);  </w:t>
+        <w:t>   </w:t>
+      </w:r>
+      <w:proofErr w:type="spellStart"/>
+      <w:r>
+        <w:rPr>
+          <w:rFonts w:eastAsia="Times New Roman" w:cstheme="minorHAnsi"/>
+          <w:kern w:val="36"/>
+          <w:lang w:eastAsia="en-IN"/>
+        </w:rPr>
+        <w:t>Collections.sort</w:t>
+      </w:r>
+      <w:proofErr w:type="spellEnd"/>
+      <w:r>
+        <w:rPr>
+          <w:rFonts w:eastAsia="Times New Roman" w:cstheme="minorHAnsi"/>
+          <w:kern w:val="36"/>
+          <w:lang w:eastAsia="en-IN"/>
+        </w:rPr>
+        <w:t>(</w:t>
+      </w:r>
+      <w:proofErr w:type="gramStart"/>
+      <w:r>
+        <w:rPr>
+          <w:rFonts w:eastAsia="Times New Roman" w:cstheme="minorHAnsi"/>
+          <w:kern w:val="36"/>
+          <w:lang w:eastAsia="en-IN"/>
+        </w:rPr>
+        <w:t>al,cm</w:t>
+      </w:r>
+      <w:proofErr w:type="gramEnd"/>
+      <w:r>
+        <w:rPr>
+          <w:rFonts w:eastAsia="Times New Roman" w:cstheme="minorHAnsi"/>
+          <w:kern w:val="36"/>
+          <w:lang w:eastAsia="en-IN"/>
+        </w:rPr>
+        <w:t>1);  </w:t>
       </w:r>
     </w:p>
     <w:p>
@@ -4153,7 +6471,35 @@
           <w:kern w:val="36"/>
           <w:lang w:eastAsia="en-IN"/>
         </w:rPr>
-        <w:t>Comparable provides compareTo() method to sort elements.</w:t>
+        <w:t xml:space="preserve">Comparable provides </w:t>
+      </w:r>
+      <w:proofErr w:type="spellStart"/>
+      <w:proofErr w:type="gramStart"/>
+      <w:r>
+        <w:rPr>
+          <w:rFonts w:eastAsia="Times New Roman" w:cstheme="minorHAnsi"/>
+          <w:kern w:val="36"/>
+          <w:lang w:eastAsia="en-IN"/>
+        </w:rPr>
+        <w:t>compareTo</w:t>
+      </w:r>
+      <w:proofErr w:type="spellEnd"/>
+      <w:r>
+        <w:rPr>
+          <w:rFonts w:eastAsia="Times New Roman" w:cstheme="minorHAnsi"/>
+          <w:kern w:val="36"/>
+          <w:lang w:eastAsia="en-IN"/>
+        </w:rPr>
+        <w:t>(</w:t>
+      </w:r>
+      <w:proofErr w:type="gramEnd"/>
+      <w:r>
+        <w:rPr>
+          <w:rFonts w:eastAsia="Times New Roman" w:cstheme="minorHAnsi"/>
+          <w:kern w:val="36"/>
+          <w:lang w:eastAsia="en-IN"/>
+        </w:rPr>
+        <w:t>) method to sort elements.</w:t>
       </w:r>
       <w:r>
         <w:rPr>
@@ -4184,7 +6530,25 @@
           <w:kern w:val="36"/>
           <w:lang w:eastAsia="en-IN"/>
         </w:rPr>
-        <w:t>Comparator provides compare() method to sort elements.</w:t>
+        <w:t xml:space="preserve">Comparator provides </w:t>
+      </w:r>
+      <w:proofErr w:type="gramStart"/>
+      <w:r>
+        <w:rPr>
+          <w:rFonts w:eastAsia="Times New Roman" w:cstheme="minorHAnsi"/>
+          <w:kern w:val="36"/>
+          <w:lang w:eastAsia="en-IN"/>
+        </w:rPr>
+        <w:t>compare(</w:t>
+      </w:r>
+      <w:proofErr w:type="gramEnd"/>
+      <w:r>
+        <w:rPr>
+          <w:rFonts w:eastAsia="Times New Roman" w:cstheme="minorHAnsi"/>
+          <w:kern w:val="36"/>
+          <w:lang w:eastAsia="en-IN"/>
+        </w:rPr>
+        <w:t>) method to sort elements.</w:t>
       </w:r>
     </w:p>
     <w:p>
@@ -4210,7 +6574,27 @@
           <w:kern w:val="36"/>
           <w:lang w:eastAsia="en-IN"/>
         </w:rPr>
-        <w:t>Comparable is present in java.lang package.</w:t>
+        <w:t xml:space="preserve">Comparable is present in </w:t>
+      </w:r>
+      <w:proofErr w:type="spellStart"/>
+      <w:proofErr w:type="gramStart"/>
+      <w:r>
+        <w:rPr>
+          <w:rFonts w:eastAsia="Times New Roman" w:cstheme="minorHAnsi"/>
+          <w:kern w:val="36"/>
+          <w:lang w:eastAsia="en-IN"/>
+        </w:rPr>
+        <w:t>java.lang</w:t>
+      </w:r>
+      <w:proofErr w:type="spellEnd"/>
+      <w:proofErr w:type="gramEnd"/>
+      <w:r>
+        <w:rPr>
+          <w:rFonts w:eastAsia="Times New Roman" w:cstheme="minorHAnsi"/>
+          <w:kern w:val="36"/>
+          <w:lang w:eastAsia="en-IN"/>
+        </w:rPr>
+        <w:t xml:space="preserve"> package.</w:t>
       </w:r>
       <w:r>
         <w:rPr>
@@ -4241,7 +6625,27 @@
           <w:kern w:val="36"/>
           <w:lang w:eastAsia="en-IN"/>
         </w:rPr>
-        <w:t>A Comparator is present in the java.util package.</w:t>
+        <w:t xml:space="preserve">A Comparator is present in the </w:t>
+      </w:r>
+      <w:proofErr w:type="spellStart"/>
+      <w:proofErr w:type="gramStart"/>
+      <w:r>
+        <w:rPr>
+          <w:rFonts w:eastAsia="Times New Roman" w:cstheme="minorHAnsi"/>
+          <w:kern w:val="36"/>
+          <w:lang w:eastAsia="en-IN"/>
+        </w:rPr>
+        <w:t>java.util</w:t>
+      </w:r>
+      <w:proofErr w:type="spellEnd"/>
+      <w:proofErr w:type="gramEnd"/>
+      <w:r>
+        <w:rPr>
+          <w:rFonts w:eastAsia="Times New Roman" w:cstheme="minorHAnsi"/>
+          <w:kern w:val="36"/>
+          <w:lang w:eastAsia="en-IN"/>
+        </w:rPr>
+        <w:t xml:space="preserve"> package.</w:t>
       </w:r>
     </w:p>
     <w:p>
@@ -4267,7 +6671,25 @@
           <w:kern w:val="36"/>
           <w:lang w:eastAsia="en-IN"/>
         </w:rPr>
-        <w:t>We can sort the list elements of Comparable type by Collections.sort(List) method.</w:t>
+        <w:t xml:space="preserve">We can sort the list elements of Comparable type by </w:t>
+      </w:r>
+      <w:proofErr w:type="spellStart"/>
+      <w:r>
+        <w:rPr>
+          <w:rFonts w:eastAsia="Times New Roman" w:cstheme="minorHAnsi"/>
+          <w:kern w:val="36"/>
+          <w:lang w:eastAsia="en-IN"/>
+        </w:rPr>
+        <w:t>Collections.sort</w:t>
+      </w:r>
+      <w:proofErr w:type="spellEnd"/>
+      <w:r>
+        <w:rPr>
+          <w:rFonts w:eastAsia="Times New Roman" w:cstheme="minorHAnsi"/>
+          <w:kern w:val="36"/>
+          <w:lang w:eastAsia="en-IN"/>
+        </w:rPr>
+        <w:t>(List) method.</w:t>
       </w:r>
       <w:r>
         <w:rPr>
@@ -4298,7 +6720,25 @@
           <w:kern w:val="36"/>
           <w:lang w:eastAsia="en-IN"/>
         </w:rPr>
-        <w:t>We can sort the list elements of Comparator type by Collections.sort(List, Comparator) method.</w:t>
+        <w:t xml:space="preserve">We can sort the list elements of Comparator type by </w:t>
+      </w:r>
+      <w:proofErr w:type="spellStart"/>
+      <w:r>
+        <w:rPr>
+          <w:rFonts w:eastAsia="Times New Roman" w:cstheme="minorHAnsi"/>
+          <w:kern w:val="36"/>
+          <w:lang w:eastAsia="en-IN"/>
+        </w:rPr>
+        <w:t>Collections.sort</w:t>
+      </w:r>
+      <w:proofErr w:type="spellEnd"/>
+      <w:r>
+        <w:rPr>
+          <w:rFonts w:eastAsia="Times New Roman" w:cstheme="minorHAnsi"/>
+          <w:kern w:val="36"/>
+          <w:lang w:eastAsia="en-IN"/>
+        </w:rPr>
+        <w:t>(List, Comparator) method.</w:t>
       </w:r>
     </w:p>
     <w:p>
@@ -4309,13 +6749,19 @@
         <w:outlineLvl w:val="0"/>
         <w:rPr>
           <w:rFonts w:eastAsia="Times New Roman" w:cstheme="minorHAnsi"/>
-          <w:kern w:val="36"/>
-          <w:lang w:eastAsia="en-IN"/>
-        </w:rPr>
-      </w:pPr>
-      <w:r>
-        <w:rPr>
-          <w:rFonts w:eastAsia="Times New Roman" w:cstheme="minorHAnsi"/>
+          <w:b/>
+          <w:bCs/>
+          <w:color w:val="FF0000"/>
+          <w:kern w:val="36"/>
+          <w:lang w:eastAsia="en-IN"/>
+        </w:rPr>
+      </w:pPr>
+      <w:r>
+        <w:rPr>
+          <w:rFonts w:eastAsia="Times New Roman" w:cstheme="minorHAnsi"/>
+          <w:b/>
+          <w:bCs/>
+          <w:color w:val="FF0000"/>
           <w:kern w:val="36"/>
           <w:lang w:eastAsia="en-IN"/>
         </w:rPr>
@@ -4357,8 +6803,36 @@
           <w:kern w:val="36"/>
           <w:lang w:eastAsia="en-IN"/>
         </w:rPr>
-        <w:t xml:space="preserve"> ArrayList, LinkedList, CopyOnWriteArrayList</w:t>
-      </w:r>
+        <w:t xml:space="preserve"> </w:t>
+      </w:r>
+      <w:proofErr w:type="spellStart"/>
+      <w:r>
+        <w:rPr>
+          <w:rFonts w:eastAsia="Times New Roman" w:cstheme="minorHAnsi"/>
+          <w:kern w:val="36"/>
+          <w:lang w:eastAsia="en-IN"/>
+        </w:rPr>
+        <w:t>ArrayList</w:t>
+      </w:r>
+      <w:proofErr w:type="spellEnd"/>
+      <w:r>
+        <w:rPr>
+          <w:rFonts w:eastAsia="Times New Roman" w:cstheme="minorHAnsi"/>
+          <w:kern w:val="36"/>
+          <w:lang w:eastAsia="en-IN"/>
+        </w:rPr>
+        <w:t xml:space="preserve">, LinkedList, </w:t>
+      </w:r>
+      <w:proofErr w:type="spellStart"/>
+      <w:r>
+        <w:rPr>
+          <w:rFonts w:eastAsia="Times New Roman" w:cstheme="minorHAnsi"/>
+          <w:kern w:val="36"/>
+          <w:lang w:eastAsia="en-IN"/>
+        </w:rPr>
+        <w:t>CopyOnWriteArrayList</w:t>
+      </w:r>
+      <w:proofErr w:type="spellEnd"/>
     </w:p>
     <w:p>
       <w:pPr>
@@ -4395,8 +6869,54 @@
           <w:kern w:val="36"/>
           <w:lang w:eastAsia="en-IN"/>
         </w:rPr>
-        <w:t xml:space="preserve"> HashSet, LinkedHashSet, TreeSet, CopyOnWriteHashSet</w:t>
-      </w:r>
+        <w:t xml:space="preserve"> HashSet, </w:t>
+      </w:r>
+      <w:proofErr w:type="spellStart"/>
+      <w:r>
+        <w:rPr>
+          <w:rFonts w:eastAsia="Times New Roman" w:cstheme="minorHAnsi"/>
+          <w:kern w:val="36"/>
+          <w:lang w:eastAsia="en-IN"/>
+        </w:rPr>
+        <w:t>LinkedHashSet</w:t>
+      </w:r>
+      <w:proofErr w:type="spellEnd"/>
+      <w:r>
+        <w:rPr>
+          <w:rFonts w:eastAsia="Times New Roman" w:cstheme="minorHAnsi"/>
+          <w:kern w:val="36"/>
+          <w:lang w:eastAsia="en-IN"/>
+        </w:rPr>
+        <w:t xml:space="preserve">, </w:t>
+      </w:r>
+      <w:proofErr w:type="spellStart"/>
+      <w:r>
+        <w:rPr>
+          <w:rFonts w:eastAsia="Times New Roman" w:cstheme="minorHAnsi"/>
+          <w:kern w:val="36"/>
+          <w:lang w:eastAsia="en-IN"/>
+        </w:rPr>
+        <w:t>TreeSet</w:t>
+      </w:r>
+      <w:proofErr w:type="spellEnd"/>
+      <w:r>
+        <w:rPr>
+          <w:rFonts w:eastAsia="Times New Roman" w:cstheme="minorHAnsi"/>
+          <w:kern w:val="36"/>
+          <w:lang w:eastAsia="en-IN"/>
+        </w:rPr>
+        <w:t xml:space="preserve">, </w:t>
+      </w:r>
+      <w:proofErr w:type="spellStart"/>
+      <w:r>
+        <w:rPr>
+          <w:rFonts w:eastAsia="Times New Roman" w:cstheme="minorHAnsi"/>
+          <w:kern w:val="36"/>
+          <w:lang w:eastAsia="en-IN"/>
+        </w:rPr>
+        <w:t>CopyOnWriteHashSet</w:t>
+      </w:r>
+      <w:proofErr w:type="spellEnd"/>
     </w:p>
     <w:p>
       <w:pPr>
@@ -4433,8 +6953,54 @@
           <w:kern w:val="36"/>
           <w:lang w:eastAsia="en-IN"/>
         </w:rPr>
-        <w:t xml:space="preserve"> HashMap, LinkedHashMap, TreeMap, ConcurrentHashMap</w:t>
-      </w:r>
+        <w:t xml:space="preserve"> HashMap, </w:t>
+      </w:r>
+      <w:proofErr w:type="spellStart"/>
+      <w:r>
+        <w:rPr>
+          <w:rFonts w:eastAsia="Times New Roman" w:cstheme="minorHAnsi"/>
+          <w:kern w:val="36"/>
+          <w:lang w:eastAsia="en-IN"/>
+        </w:rPr>
+        <w:t>LinkedHashMap</w:t>
+      </w:r>
+      <w:proofErr w:type="spellEnd"/>
+      <w:r>
+        <w:rPr>
+          <w:rFonts w:eastAsia="Times New Roman" w:cstheme="minorHAnsi"/>
+          <w:kern w:val="36"/>
+          <w:lang w:eastAsia="en-IN"/>
+        </w:rPr>
+        <w:t xml:space="preserve">, </w:t>
+      </w:r>
+      <w:proofErr w:type="spellStart"/>
+      <w:r>
+        <w:rPr>
+          <w:rFonts w:eastAsia="Times New Roman" w:cstheme="minorHAnsi"/>
+          <w:kern w:val="36"/>
+          <w:lang w:eastAsia="en-IN"/>
+        </w:rPr>
+        <w:t>TreeMap</w:t>
+      </w:r>
+      <w:proofErr w:type="spellEnd"/>
+      <w:r>
+        <w:rPr>
+          <w:rFonts w:eastAsia="Times New Roman" w:cstheme="minorHAnsi"/>
+          <w:kern w:val="36"/>
+          <w:lang w:eastAsia="en-IN"/>
+        </w:rPr>
+        <w:t xml:space="preserve">, </w:t>
+      </w:r>
+      <w:proofErr w:type="spellStart"/>
+      <w:r>
+        <w:rPr>
+          <w:rFonts w:eastAsia="Times New Roman" w:cstheme="minorHAnsi"/>
+          <w:kern w:val="36"/>
+          <w:lang w:eastAsia="en-IN"/>
+        </w:rPr>
+        <w:t>ConcurrentHashMap</w:t>
+      </w:r>
+      <w:proofErr w:type="spellEnd"/>
     </w:p>
     <w:p>
       <w:pPr>

</xml_diff>